<commit_message>
Update Resume & Add lucidchart fallback
</commit_message>
<xml_diff>
--- a/documents/Leonard_McDonald_CV.docx
+++ b/documents/Leonard_McDonald_CV.docx
@@ -1,11 +1,83 @@
 
 <file path=word/document.xml><?xml version="1.0" encoding="utf-8"?>
-<w:document xmlns:wpc="http://schemas.microsoft.com/office/word/2010/wordprocessingCanvas" xmlns:cx="http://schemas.microsoft.com/office/drawing/2014/chartex" xmlns:cx1="http://schemas.microsoft.com/office/drawing/2015/9/8/chartex" xmlns:cx2="http://schemas.microsoft.com/office/drawing/2015/10/21/chartex" xmlns:cx3="http://schemas.microsoft.com/office/drawing/2016/5/9/chartex" xmlns:cx4="http://schemas.microsoft.com/office/drawing/2016/5/10/chartex" xmlns:cx5="http://schemas.microsoft.com/office/drawing/2016/5/11/chartex" xmlns:cx6="http://schemas.microsoft.com/office/drawing/2016/5/12/chartex" xmlns:cx7="http://schemas.microsoft.com/office/drawing/2016/5/13/chartex" xmlns:cx8="http://schemas.microsoft.com/office/drawing/2016/5/14/chartex" xmlns:mc="http://schemas.openxmlformats.org/markup-compatibility/2006" xmlns:aink="http://schemas.microsoft.com/office/drawing/2016/ink" xmlns:am3d="http://schemas.microsoft.com/office/drawing/2017/model3d" xmlns:o="urn:schemas-microsoft-com:office:office" xmlns:oel="http://schemas.microsoft.com/office/2019/extlst" xmlns:r="http://schemas.openxmlformats.org/officeDocument/2006/relationships" xmlns:m="http://schemas.openxmlformats.org/officeDocument/2006/math" xmlns:v="urn:schemas-microsoft-com:vml" xmlns:wp14="http://schemas.microsoft.com/office/word/2010/wordprocessingDrawing" xmlns:wp="http://schemas.openxmlformats.org/drawingml/2006/wordprocessingDrawing" xmlns:w10="urn:schemas-microsoft-com:office:word" xmlns:w="http://schemas.openxmlformats.org/wordprocessingml/2006/main" xmlns:w14="http://schemas.microsoft.com/office/word/2010/wordml" xmlns:w15="http://schemas.microsoft.com/office/word/2012/wordml" xmlns:w16cex="http://schemas.microsoft.com/office/word/2018/wordml/cex" xmlns:w16cid="http://schemas.microsoft.com/office/word/2016/wordml/cid" xmlns:w16="http://schemas.microsoft.com/office/word/2018/wordml" xmlns:w16sdtdh="http://schemas.microsoft.com/office/word/2020/wordml/sdtdatahash" xmlns:w16se="http://schemas.microsoft.com/office/word/2015/wordml/symex" xmlns:wpg="http://schemas.microsoft.com/office/word/2010/wordprocessingGroup" xmlns:wpi="http://schemas.microsoft.com/office/word/2010/wordprocessingInk" xmlns:wne="http://schemas.microsoft.com/office/word/2006/wordml" xmlns:wps="http://schemas.microsoft.com/office/word/2010/wordprocessingShape" mc:Ignorable="w14 w15 w16se w16cid w16 w16cex w16sdtdh wp14">
+<w:document xmlns:wpc="http://schemas.microsoft.com/office/word/2010/wordprocessingCanvas" xmlns:cx="http://schemas.microsoft.com/office/drawing/2014/chartex" xmlns:cx1="http://schemas.microsoft.com/office/drawing/2015/9/8/chartex" xmlns:cx2="http://schemas.microsoft.com/office/drawing/2015/10/21/chartex" xmlns:cx3="http://schemas.microsoft.com/office/drawing/2016/5/9/chartex" xmlns:cx4="http://schemas.microsoft.com/office/drawing/2016/5/10/chartex" xmlns:cx5="http://schemas.microsoft.com/office/drawing/2016/5/11/chartex" xmlns:cx6="http://schemas.microsoft.com/office/drawing/2016/5/12/chartex" xmlns:cx7="http://schemas.microsoft.com/office/drawing/2016/5/13/chartex" xmlns:cx8="http://schemas.microsoft.com/office/drawing/2016/5/14/chartex" xmlns:mc="http://schemas.openxmlformats.org/markup-compatibility/2006" xmlns:aink="http://schemas.microsoft.com/office/drawing/2016/ink" xmlns:am3d="http://schemas.microsoft.com/office/drawing/2017/model3d" xmlns:o="urn:schemas-microsoft-com:office:office" xmlns:oel="http://schemas.microsoft.com/office/2019/extlst" xmlns:r="http://schemas.openxmlformats.org/officeDocument/2006/relationships" xmlns:m="http://schemas.openxmlformats.org/officeDocument/2006/math" xmlns:v="urn:schemas-microsoft-com:vml" xmlns:wp14="http://schemas.microsoft.com/office/word/2010/wordprocessingDrawing" xmlns:wp="http://schemas.openxmlformats.org/drawingml/2006/wordprocessingDrawing" xmlns:w10="urn:schemas-microsoft-com:office:word" xmlns:w="http://schemas.openxmlformats.org/wordprocessingml/2006/main" xmlns:w14="http://schemas.microsoft.com/office/word/2010/wordml" xmlns:w15="http://schemas.microsoft.com/office/word/2012/wordml" xmlns:w16cex="http://schemas.microsoft.com/office/word/2018/wordml/cex" xmlns:w16cid="http://schemas.microsoft.com/office/word/2016/wordml/cid" xmlns:w16="http://schemas.microsoft.com/office/word/2018/wordml" xmlns:w16du="http://schemas.microsoft.com/office/word/2023/wordml/word16du" xmlns:w16sdtdh="http://schemas.microsoft.com/office/word/2020/wordml/sdtdatahash" xmlns:w16se="http://schemas.microsoft.com/office/word/2015/wordml/symex" xmlns:wpg="http://schemas.microsoft.com/office/word/2010/wordprocessingGroup" xmlns:wpi="http://schemas.microsoft.com/office/word/2010/wordprocessingInk" xmlns:wne="http://schemas.microsoft.com/office/word/2006/wordml" xmlns:wps="http://schemas.microsoft.com/office/word/2010/wordprocessingShape" mc:Ignorable="w14 w15 w16se w16cid w16 w16cex w16sdtdh w16du wp14">
   <w:body>
     <w:p>
       <w:pPr>
         <w:spacing w:after="0" w:line="276" w:lineRule="auto"/>
         <w:jc w:val="center"/>
+        <w:rPr>
+          <w:rFonts w:asciiTheme="majorHAnsi" w:hAnsiTheme="majorHAnsi" w:cs="Times New Roman"/>
+          <w:sz w:val="32"/>
+          <w:szCs w:val="32"/>
+        </w:rPr>
+      </w:pPr>
+      <w:r>
+        <w:rPr>
+          <w:rFonts w:asciiTheme="majorHAnsi" w:hAnsiTheme="majorHAnsi" w:cs="Times New Roman"/>
+          <w:sz w:val="32"/>
+          <w:szCs w:val="32"/>
+        </w:rPr>
+        <w:t>Leonard McDonald</w:t>
+      </w:r>
+    </w:p>
+    <w:p>
+      <w:pPr>
+        <w:spacing w:after="0" w:line="276" w:lineRule="auto"/>
+        <w:jc w:val="center"/>
+        <w:rPr>
+          <w:rFonts w:asciiTheme="majorHAnsi" w:hAnsiTheme="majorHAnsi" w:cs="Times New Roman"/>
+          <w:sz w:val="24"/>
+          <w:szCs w:val="24"/>
+        </w:rPr>
+      </w:pPr>
+      <w:r>
+        <w:rPr>
+          <w:rFonts w:asciiTheme="majorHAnsi" w:hAnsiTheme="majorHAnsi" w:cs="Times New Roman"/>
+          <w:sz w:val="24"/>
+          <w:szCs w:val="24"/>
+        </w:rPr>
+        <w:t>SOFTWARE</w:t>
+      </w:r>
+      <w:r>
+        <w:rPr>
+          <w:rFonts w:asciiTheme="majorHAnsi" w:hAnsiTheme="majorHAnsi" w:cs="Times New Roman"/>
+          <w:sz w:val="24"/>
+          <w:szCs w:val="24"/>
+        </w:rPr>
+        <w:t xml:space="preserve"> FULL STACK</w:t>
+      </w:r>
+      <w:r>
+        <w:rPr>
+          <w:rFonts w:asciiTheme="majorHAnsi" w:hAnsiTheme="majorHAnsi" w:cs="Times New Roman"/>
+          <w:sz w:val="24"/>
+          <w:szCs w:val="24"/>
+        </w:rPr>
+        <w:t xml:space="preserve"> DEVELOPER</w:t>
+      </w:r>
+    </w:p>
+    <w:p>
+      <w:pPr>
+        <w:spacing w:after="0" w:line="276" w:lineRule="auto"/>
+        <w:jc w:val="center"/>
+        <w:rPr>
+          <w:rFonts w:cs="Times New Roman"/>
+          <w:sz w:val="24"/>
+          <w:szCs w:val="24"/>
+        </w:rPr>
+      </w:pPr>
+    </w:p>
+    <w:p>
+      <w:pPr>
+        <w:spacing w:after="0" w:line="276" w:lineRule="auto"/>
+        <w:jc w:val="center"/>
+        <w:rPr>
+          <w:rFonts w:cs="Times New Roman"/>
+          <w:sz w:val="24"/>
+          <w:szCs w:val="24"/>
+        </w:rPr>
+      </w:pPr>
+      <w:r>
         <w:rPr>
           <w:rFonts w:cs="Times New Roman"/>
           <w:b/>
@@ -13,120 +85,200 @@
           <w:sz w:val="24"/>
           <w:szCs w:val="24"/>
         </w:rPr>
-      </w:pPr>
-      <w:r>
-        <w:rPr>
-          <w:rFonts w:cs="Times New Roman"/>
-          <w:b/>
-          <w:bCs/>
+        <w:t>Email</w:t>
+      </w:r>
+      <w:r>
+        <w:rPr>
+          <w:rFonts w:cs="Times New Roman"/>
           <w:sz w:val="24"/>
           <w:szCs w:val="24"/>
         </w:rPr>
-        <w:t>Leonard McDonald</w:t>
-      </w:r>
-    </w:p>
-    <w:p>
-      <w:pPr>
-        <w:spacing w:after="0" w:line="276" w:lineRule="auto"/>
-        <w:jc w:val="center"/>
-        <w:rPr>
-          <w:rFonts w:cs="Times New Roman"/>
-        </w:rPr>
-      </w:pPr>
-      <w:r>
-        <w:rPr>
-          <w:rFonts w:cs="Times New Roman"/>
-        </w:rPr>
-        <w:t>Graduate Software Engineer</w:t>
-      </w:r>
-      <w:r>
-        <w:rPr>
-          <w:rFonts w:cs="Times New Roman"/>
-        </w:rPr>
-        <w:t>/Developer &amp; Full-Stack Developer</w:t>
-      </w:r>
-    </w:p>
-    <w:p>
-      <w:pPr>
-        <w:spacing w:after="0" w:line="276" w:lineRule="auto"/>
-        <w:jc w:val="center"/>
-        <w:rPr>
-          <w:rFonts w:cs="Times New Roman"/>
-        </w:rPr>
-      </w:pPr>
-      <w:hyperlink r:id="rId4" w:history="1">
-        <w:r>
-          <w:rPr>
-            <w:rStyle w:val="Hyperlink"/>
-            <w:rFonts w:cs="Times New Roman"/>
-          </w:rPr>
-          <w:t>Email</w:t>
-        </w:r>
-      </w:hyperlink>
-      <w:r>
-        <w:rPr>
-          <w:rFonts w:cs="Times New Roman"/>
-        </w:rPr>
-        <w:t xml:space="preserve"> | </w:t>
-      </w:r>
-      <w:hyperlink r:id="rId5" w:tgtFrame="_new" w:history="1">
-        <w:r>
-          <w:rPr>
-            <w:rStyle w:val="Hyperlink"/>
-            <w:rFonts w:cs="Times New Roman"/>
-          </w:rPr>
-          <w:t>GitHub</w:t>
-        </w:r>
-      </w:hyperlink>
-      <w:r>
-        <w:rPr>
-          <w:rFonts w:cs="Times New Roman"/>
-        </w:rPr>
-        <w:t xml:space="preserve"> | </w:t>
-      </w:r>
-      <w:hyperlink r:id="rId6" w:tgtFrame="_new" w:history="1">
-        <w:r>
-          <w:rPr>
-            <w:rStyle w:val="Hyperlink"/>
-            <w:rFonts w:cs="Times New Roman"/>
-          </w:rPr>
-          <w:t>LinkedIn</w:t>
-        </w:r>
-      </w:hyperlink>
-      <w:r>
-        <w:rPr>
-          <w:rFonts w:cs="Times New Roman"/>
-        </w:rPr>
-        <w:t xml:space="preserve"> | </w:t>
+        <w:t xml:space="preserve">: </w:t>
       </w:r>
       <w:hyperlink r:id="rId7" w:history="1">
         <w:r>
           <w:rPr>
             <w:rStyle w:val="Hyperlink"/>
             <w:rFonts w:cs="Times New Roman"/>
+            <w:sz w:val="24"/>
+            <w:szCs w:val="24"/>
           </w:rPr>
-          <w:t>Portfoli</w:t>
+          <w:t>lennymcdonald247@hotmail.com</w:t>
         </w:r>
+      </w:hyperlink>
+      <w:r>
+        <w:rPr>
+          <w:rFonts w:cs="Times New Roman"/>
+          <w:sz w:val="24"/>
+          <w:szCs w:val="24"/>
+        </w:rPr>
+        <w:t xml:space="preserve"> </w:t>
+      </w:r>
+      <w:r>
+        <w:t xml:space="preserve">· </w:t>
+      </w:r>
+      <w:r>
+        <w:rPr>
+          <w:rFonts w:cs="Times New Roman"/>
+          <w:b/>
+          <w:bCs/>
+          <w:sz w:val="24"/>
+          <w:szCs w:val="24"/>
+        </w:rPr>
+        <w:t>Phone</w:t>
+      </w:r>
+      <w:r>
+        <w:rPr>
+          <w:rFonts w:cs="Times New Roman"/>
+          <w:sz w:val="24"/>
+          <w:szCs w:val="24"/>
+        </w:rPr>
+        <w:t>: (+61) 402 959 564</w:t>
+      </w:r>
+    </w:p>
+    <w:p>
+      <w:pPr>
+        <w:spacing w:after="0" w:line="276" w:lineRule="auto"/>
+        <w:jc w:val="center"/>
+        <w:rPr>
+          <w:rFonts w:cs="Times New Roman"/>
+          <w:sz w:val="24"/>
+          <w:szCs w:val="24"/>
+        </w:rPr>
+      </w:pPr>
+      <w:r>
+        <w:rPr>
+          <w:rFonts w:cs="Times New Roman"/>
+          <w:b/>
+          <w:bCs/>
+          <w:sz w:val="24"/>
+          <w:szCs w:val="24"/>
+        </w:rPr>
+        <w:t>Website</w:t>
+      </w:r>
+      <w:r>
+        <w:rPr>
+          <w:rFonts w:cs="Times New Roman"/>
+          <w:sz w:val="24"/>
+          <w:szCs w:val="24"/>
+        </w:rPr>
+        <w:t>:</w:t>
+      </w:r>
+      <w:r>
+        <w:t xml:space="preserve"> </w:t>
+      </w:r>
+      <w:hyperlink r:id="rId8" w:history="1">
         <w:r>
           <w:rPr>
             <w:rStyle w:val="Hyperlink"/>
             <w:rFonts w:cs="Times New Roman"/>
+            <w:sz w:val="24"/>
+            <w:szCs w:val="24"/>
           </w:rPr>
-          <w:t>o</w:t>
+          <w:t>https://lenover12.github.io/portfolio</w:t>
         </w:r>
       </w:hyperlink>
       <w:r>
         <w:rPr>
           <w:rFonts w:cs="Times New Roman"/>
-        </w:rPr>
-        <w:br/>
-      </w:r>
-      <w:r>
-        <w:rPr>
-          <w:rFonts w:cs="Times New Roman"/>
-        </w:rPr>
-        <w:t>(+61) 402 959 564</w:t>
-      </w:r>
+          <w:sz w:val="24"/>
+          <w:szCs w:val="24"/>
+        </w:rPr>
+        <w:t xml:space="preserve"> </w:t>
+      </w:r>
+      <w:r>
+        <w:t>·</w:t>
+      </w:r>
+      <w:r>
+        <w:rPr>
+          <w:rFonts w:cs="Times New Roman"/>
+          <w:sz w:val="24"/>
+          <w:szCs w:val="24"/>
+        </w:rPr>
+        <w:t xml:space="preserve"> </w:t>
+      </w:r>
+      <w:r>
+        <w:rPr>
+          <w:rFonts w:cs="Times New Roman"/>
+          <w:b/>
+          <w:bCs/>
+          <w:sz w:val="24"/>
+          <w:szCs w:val="24"/>
+        </w:rPr>
+        <w:t>GitHub</w:t>
+      </w:r>
+      <w:r>
+        <w:rPr>
+          <w:rFonts w:cs="Times New Roman"/>
+          <w:sz w:val="24"/>
+          <w:szCs w:val="24"/>
+        </w:rPr>
+        <w:t xml:space="preserve">: </w:t>
+      </w:r>
+      <w:hyperlink r:id="rId9" w:history="1">
+        <w:r>
+          <w:rPr>
+            <w:rStyle w:val="Hyperlink"/>
+            <w:rFonts w:cs="Times New Roman"/>
+            <w:sz w:val="24"/>
+            <w:szCs w:val="24"/>
+          </w:rPr>
+          <w:t>github.com/lenover12</w:t>
+        </w:r>
+      </w:hyperlink>
+      <w:r>
+        <w:rPr>
+          <w:rFonts w:cs="Times New Roman"/>
+          <w:sz w:val="24"/>
+          <w:szCs w:val="24"/>
+        </w:rPr>
+        <w:t xml:space="preserve"> </w:t>
+      </w:r>
+      <w:r>
+        <w:rPr>
+          <w:kern w:val="0"/>
+          <w14:ligatures w14:val="none"/>
+        </w:rPr>
+        <w:t xml:space="preserve">· </w:t>
+      </w:r>
+    </w:p>
+    <w:p>
+      <w:pPr>
+        <w:spacing w:after="0" w:line="276" w:lineRule="auto"/>
+        <w:jc w:val="center"/>
+        <w:rPr>
+          <w:rFonts w:cs="Times New Roman"/>
+        </w:rPr>
+      </w:pPr>
+      <w:r>
+        <w:rPr>
+          <w:rFonts w:cs="Times New Roman"/>
+          <w:b/>
+          <w:bCs/>
+          <w:sz w:val="24"/>
+          <w:szCs w:val="24"/>
+        </w:rPr>
+        <w:t>LinkedIn</w:t>
+      </w:r>
+      <w:r>
+        <w:rPr>
+          <w:rFonts w:cs="Times New Roman"/>
+          <w:sz w:val="24"/>
+          <w:szCs w:val="24"/>
+        </w:rPr>
+        <w:t xml:space="preserve">: </w:t>
+      </w:r>
+      <w:hyperlink r:id="rId10" w:history="1">
+        <w:r>
+          <w:rPr>
+            <w:rStyle w:val="Hyperlink"/>
+            <w:rFonts w:cs="Times New Roman"/>
+            <w:sz w:val="24"/>
+            <w:szCs w:val="24"/>
+          </w:rPr>
+          <w:t>linkedin.com/in/leonard-mcdonald</w:t>
+        </w:r>
+      </w:hyperlink>
     </w:p>
     <w:p>
       <w:pPr>
@@ -143,7 +295,7 @@
         </w:pBdr>
         <w:spacing w:after="0" w:line="276" w:lineRule="auto"/>
         <w:rPr>
-          <w:rFonts w:cs="Times New Roman"/>
+          <w:rFonts w:asciiTheme="majorHAnsi" w:hAnsiTheme="majorHAnsi" w:cs="Times New Roman"/>
           <w:b/>
           <w:bCs/>
           <w:i/>
@@ -154,7 +306,7 @@
       </w:pPr>
       <w:r>
         <w:rPr>
-          <w:rFonts w:cs="Times New Roman"/>
+          <w:rFonts w:asciiTheme="majorHAnsi" w:hAnsiTheme="majorHAnsi" w:cs="Times New Roman"/>
           <w:b/>
           <w:bCs/>
           <w:i/>
@@ -162,44 +314,53 @@
           <w:sz w:val="24"/>
           <w:szCs w:val="24"/>
         </w:rPr>
-        <w:t>Education</w:t>
-      </w:r>
-    </w:p>
-    <w:p>
-      <w:pPr>
-        <w:spacing w:after="0" w:line="276" w:lineRule="auto"/>
-        <w:rPr>
-          <w:rFonts w:cs="Times New Roman"/>
-        </w:rPr>
-      </w:pPr>
-    </w:p>
-    <w:p>
-      <w:pPr>
-        <w:tabs>
-          <w:tab w:val="right" w:pos="10466"/>
-        </w:tabs>
-        <w:spacing w:after="0" w:line="276" w:lineRule="auto"/>
-        <w:rPr>
-          <w:rFonts w:cs="Times New Roman"/>
-        </w:rPr>
-      </w:pPr>
-      <w:r>
-        <w:rPr>
-          <w:rFonts w:cs="Times New Roman"/>
-        </w:rPr>
-        <w:t>Bachelor of Information Technology, RMIT University</w:t>
-      </w:r>
-      <w:r>
-        <w:rPr>
-          <w:rFonts w:cs="Times New Roman"/>
-        </w:rPr>
-        <w:tab/>
-      </w:r>
-      <w:r>
-        <w:rPr>
-          <w:rFonts w:cs="Times New Roman"/>
-        </w:rPr>
-        <w:t>Graduated in</w:t>
+        <w:t>About Me</w:t>
+      </w:r>
+    </w:p>
+    <w:p>
+      <w:pPr>
+        <w:spacing w:after="0" w:line="276" w:lineRule="auto"/>
+        <w:rPr>
+          <w:rFonts w:cs="Times New Roman"/>
+        </w:rPr>
+      </w:pPr>
+    </w:p>
+    <w:p>
+      <w:pPr>
+        <w:spacing w:after="0" w:line="276" w:lineRule="auto"/>
+        <w:rPr>
+          <w:rFonts w:cs="Times New Roman"/>
+        </w:rPr>
+      </w:pPr>
+      <w:r>
+        <w:rPr>
+          <w:rFonts w:cs="Times New Roman"/>
+        </w:rPr>
+        <w:t xml:space="preserve">I am a recent graduate (2024) of a Bachelor of IT from RMIT University with a solid foundation in software development, full-stack </w:t>
+      </w:r>
+      <w:r>
+        <w:rPr>
+          <w:rFonts w:cs="Times New Roman"/>
+        </w:rPr>
+        <w:t xml:space="preserve">web </w:t>
+      </w:r>
+      <w:r>
+        <w:rPr>
+          <w:rFonts w:cs="Times New Roman"/>
+        </w:rPr>
+        <w:t xml:space="preserve">development, advanced programming techniques, project management methodologies, </w:t>
+      </w:r>
+      <w:r>
+        <w:rPr>
+          <w:rFonts w:cs="Times New Roman"/>
+        </w:rPr>
+        <w:t>&amp;</w:t>
+      </w:r>
+      <w:r>
+        <w:rPr>
+          <w:rFonts w:cs="Times New Roman"/>
+        </w:rPr>
+        <w:t xml:space="preserve"> cloud computing. I am deeply interested in technology</w:t>
       </w:r>
       <w:r>
         <w:rPr>
@@ -211,22 +372,98 @@
         <w:rPr>
           <w:rFonts w:cs="Times New Roman"/>
         </w:rPr>
-        <w:t>202</w:t>
-      </w:r>
-      <w:r>
-        <w:rPr>
-          <w:rFonts w:cs="Times New Roman"/>
-        </w:rPr>
-        <w:t>4</w:t>
-      </w:r>
-    </w:p>
-    <w:p>
-      <w:pPr>
-        <w:spacing w:after="0" w:line="276" w:lineRule="auto"/>
-        <w:rPr>
-          <w:rFonts w:cs="Times New Roman"/>
-          <w:b/>
-          <w:bCs/>
+        <w:t>that satisfie</w:t>
+      </w:r>
+      <w:r>
+        <w:rPr>
+          <w:rFonts w:cs="Times New Roman"/>
+        </w:rPr>
+        <w:t>s</w:t>
+      </w:r>
+      <w:r>
+        <w:rPr>
+          <w:rFonts w:cs="Times New Roman"/>
+        </w:rPr>
+        <w:t xml:space="preserve"> my desire to problem solve</w:t>
+      </w:r>
+      <w:r>
+        <w:rPr>
+          <w:rFonts w:cs="Times New Roman"/>
+        </w:rPr>
+        <w:t xml:space="preserve"> </w:t>
+      </w:r>
+      <w:r>
+        <w:rPr>
+          <w:rFonts w:cs="Times New Roman"/>
+        </w:rPr>
+        <w:t>and</w:t>
+      </w:r>
+      <w:r>
+        <w:rPr>
+          <w:rFonts w:cs="Times New Roman"/>
+        </w:rPr>
+        <w:t xml:space="preserve"> </w:t>
+      </w:r>
+      <w:r>
+        <w:rPr>
+          <w:rFonts w:cs="Times New Roman"/>
+        </w:rPr>
+        <w:t xml:space="preserve">dedicated my free time to self-driven projects, including games, tools, </w:t>
+      </w:r>
+      <w:r>
+        <w:rPr>
+          <w:rFonts w:cs="Times New Roman"/>
+        </w:rPr>
+        <w:t>&amp;</w:t>
+      </w:r>
+      <w:r>
+        <w:rPr>
+          <w:rFonts w:cs="Times New Roman"/>
+        </w:rPr>
+        <w:t xml:space="preserve"> various software solutions alongside my academic journey.</w:t>
+      </w:r>
+      <w:r>
+        <w:rPr>
+          <w:rFonts w:cs="Times New Roman"/>
+        </w:rPr>
+        <w:t xml:space="preserve"> I have strong interpersonal skills,</w:t>
+      </w:r>
+      <w:r>
+        <w:rPr>
+          <w:rFonts w:cs="Times New Roman"/>
+        </w:rPr>
+        <w:t xml:space="preserve"> love to critically think</w:t>
+      </w:r>
+      <w:r>
+        <w:rPr>
+          <w:rFonts w:cs="Times New Roman"/>
+        </w:rPr>
+        <w:t xml:space="preserve"> </w:t>
+      </w:r>
+      <w:r>
+        <w:rPr>
+          <w:rFonts w:cs="Times New Roman"/>
+        </w:rPr>
+        <w:t>&amp;</w:t>
+      </w:r>
+      <w:r>
+        <w:rPr>
+          <w:rFonts w:cs="Times New Roman"/>
+        </w:rPr>
+        <w:t xml:space="preserve"> flourish in diverse </w:t>
+      </w:r>
+      <w:r>
+        <w:rPr>
+          <w:rFonts w:cs="Times New Roman"/>
+        </w:rPr>
+        <w:t>environments.</w:t>
+      </w:r>
+    </w:p>
+    <w:p>
+      <w:pPr>
+        <w:spacing w:after="0" w:line="276" w:lineRule="auto"/>
+        <w:rPr>
+          <w:rFonts w:cs="Times New Roman"/>
         </w:rPr>
       </w:pPr>
     </w:p>
@@ -237,7 +474,7 @@
         </w:pBdr>
         <w:spacing w:after="0" w:line="276" w:lineRule="auto"/>
         <w:rPr>
-          <w:rFonts w:cs="Times New Roman"/>
+          <w:rFonts w:asciiTheme="majorHAnsi" w:hAnsiTheme="majorHAnsi" w:cs="Times New Roman"/>
           <w:b/>
           <w:bCs/>
           <w:i/>
@@ -248,7 +485,7 @@
       </w:pPr>
       <w:r>
         <w:rPr>
-          <w:rFonts w:cs="Times New Roman"/>
+          <w:rFonts w:asciiTheme="majorHAnsi" w:hAnsiTheme="majorHAnsi" w:cs="Times New Roman"/>
           <w:b/>
           <w:bCs/>
           <w:i/>
@@ -256,11 +493,99 @@
           <w:sz w:val="24"/>
           <w:szCs w:val="24"/>
         </w:rPr>
-        <w:t>Technologies &amp; Tools</w:t>
-      </w:r>
-      <w:r>
-        <w:rPr>
-          <w:rFonts w:cs="Times New Roman"/>
+        <w:t>Education</w:t>
+      </w:r>
+    </w:p>
+    <w:p>
+      <w:pPr>
+        <w:spacing w:after="0" w:line="276" w:lineRule="auto"/>
+        <w:rPr>
+          <w:rFonts w:cs="Times New Roman"/>
+        </w:rPr>
+      </w:pPr>
+    </w:p>
+    <w:p>
+      <w:pPr>
+        <w:tabs>
+          <w:tab w:val="right" w:pos="10466"/>
+        </w:tabs>
+        <w:spacing w:after="0" w:line="276" w:lineRule="auto"/>
+        <w:rPr>
+          <w:rFonts w:cs="Times New Roman"/>
+        </w:rPr>
+      </w:pPr>
+      <w:r>
+        <w:rPr>
+          <w:rFonts w:cs="Times New Roman"/>
+        </w:rPr>
+        <w:t>Bachelor of Information Technology</w:t>
+      </w:r>
+      <w:r>
+        <w:rPr>
+          <w:rFonts w:cs="Times New Roman"/>
+        </w:rPr>
+        <w:t xml:space="preserve"> (Software)</w:t>
+      </w:r>
+      <w:r>
+        <w:rPr>
+          <w:rFonts w:cs="Times New Roman"/>
+        </w:rPr>
+        <w:t>, RMIT University</w:t>
+      </w:r>
+      <w:r>
+        <w:rPr>
+          <w:rFonts w:cs="Times New Roman"/>
+        </w:rPr>
+        <w:tab/>
+        <w:t xml:space="preserve">Graduated in </w:t>
+      </w:r>
+      <w:r>
+        <w:rPr>
+          <w:rFonts w:cs="Times New Roman"/>
+        </w:rPr>
+        <w:t xml:space="preserve">Feb </w:t>
+      </w:r>
+      <w:r>
+        <w:rPr>
+          <w:rFonts w:cs="Times New Roman"/>
+        </w:rPr>
+        <w:t>202</w:t>
+      </w:r>
+      <w:r>
+        <w:rPr>
+          <w:rFonts w:cs="Times New Roman"/>
+        </w:rPr>
+        <w:t>4</w:t>
+      </w:r>
+    </w:p>
+    <w:p>
+      <w:pPr>
+        <w:spacing w:after="0" w:line="276" w:lineRule="auto"/>
+        <w:rPr>
+          <w:rFonts w:cs="Times New Roman"/>
+          <w:b/>
+          <w:bCs/>
+        </w:rPr>
+      </w:pPr>
+    </w:p>
+    <w:p>
+      <w:pPr>
+        <w:spacing w:after="0" w:line="276" w:lineRule="auto"/>
+        <w:rPr>
+          <w:rFonts w:cs="Times New Roman"/>
+          <w:b/>
+          <w:bCs/>
+        </w:rPr>
+      </w:pPr>
+    </w:p>
+    <w:p>
+      <w:pPr>
+        <w:pBdr>
+          <w:bottom w:val="single" w:sz="6" w:space="1" w:color="auto"/>
+        </w:pBdr>
+        <w:spacing w:after="0" w:line="276" w:lineRule="auto"/>
+        <w:rPr>
+          <w:rFonts w:asciiTheme="majorHAnsi" w:hAnsiTheme="majorHAnsi" w:cs="Times New Roman"/>
           <w:b/>
           <w:bCs/>
           <w:i/>
@@ -268,473 +593,733 @@
           <w:sz w:val="24"/>
           <w:szCs w:val="24"/>
         </w:rPr>
-        <w:t xml:space="preserve"> &amp; Skills</w:t>
-      </w:r>
-    </w:p>
-    <w:p>
-      <w:pPr>
-        <w:spacing w:after="0" w:line="276" w:lineRule="auto"/>
-        <w:rPr>
-          <w:rFonts w:cs="Times New Roman"/>
-        </w:rPr>
-      </w:pPr>
-    </w:p>
-    <w:p>
-      <w:pPr>
-        <w:tabs>
-          <w:tab w:val="right" w:pos="9026"/>
-        </w:tabs>
-        <w:spacing w:after="0" w:line="276" w:lineRule="auto"/>
-      </w:pPr>
-      <w:r>
-        <w:rPr>
-          <w:rFonts w:cs="Times New Roman"/>
-        </w:rPr>
-        <w:t>C++</w:t>
-      </w:r>
-      <w:r>
-        <w:rPr>
-          <w:rFonts w:cs="Times New Roman"/>
-        </w:rPr>
-        <w:t xml:space="preserve"> </w:t>
-      </w:r>
-      <w:r>
-        <w:t>· Python · Java · C#</w:t>
-      </w:r>
-    </w:p>
-    <w:p>
-      <w:pPr>
-        <w:tabs>
-          <w:tab w:val="right" w:pos="9026"/>
-        </w:tabs>
-        <w:spacing w:after="0" w:line="276" w:lineRule="auto"/>
-      </w:pPr>
-      <w:r>
-        <w:t xml:space="preserve">HTML · JavaScript · CSS · </w:t>
-      </w:r>
-      <w:r>
-        <w:rPr>
-          <w:kern w:val="0"/>
-          <w14:ligatures w14:val="none"/>
-        </w:rPr>
-        <w:t xml:space="preserve">PHP · </w:t>
-      </w:r>
-      <w:r>
-        <w:t>React</w:t>
-      </w:r>
-      <w:r>
-        <w:t xml:space="preserve"> </w:t>
-      </w:r>
-      <w:r>
-        <w:rPr>
-          <w:kern w:val="0"/>
-          <w14:ligatures w14:val="none"/>
-        </w:rPr>
-        <w:t>· Redux</w:t>
-      </w:r>
-    </w:p>
-    <w:p>
-      <w:pPr>
-        <w:tabs>
-          <w:tab w:val="right" w:pos="9026"/>
-        </w:tabs>
-        <w:spacing w:after="0" w:line="276" w:lineRule="auto"/>
-      </w:pPr>
-      <w:r>
-        <w:t>MySQL</w:t>
-      </w:r>
-      <w:r>
-        <w:t xml:space="preserve"> </w:t>
-      </w:r>
-      <w:r>
-        <w:rPr>
-          <w:kern w:val="0"/>
-          <w14:ligatures w14:val="none"/>
-        </w:rPr>
-        <w:t xml:space="preserve">· </w:t>
-      </w:r>
-      <w:r>
-        <w:rPr>
-          <w:kern w:val="0"/>
-          <w14:ligatures w14:val="none"/>
-        </w:rPr>
-        <w:t>PostgreSQL</w:t>
-      </w:r>
-    </w:p>
-    <w:p>
-      <w:pPr>
-        <w:tabs>
-          <w:tab w:val="right" w:pos="9026"/>
-        </w:tabs>
-        <w:spacing w:after="0" w:line="276" w:lineRule="auto"/>
-        <w:rPr>
-          <w:kern w:val="0"/>
-          <w14:ligatures w14:val="none"/>
-        </w:rPr>
-      </w:pPr>
-      <w:r>
-        <w:t>Docker</w:t>
-      </w:r>
-      <w:r>
-        <w:rPr>
-          <w:kern w:val="0"/>
-          <w14:ligatures w14:val="none"/>
-        </w:rPr>
-        <w:t xml:space="preserve"> · Postman</w:t>
-      </w:r>
-      <w:r>
-        <w:rPr>
-          <w:kern w:val="0"/>
-          <w14:ligatures w14:val="none"/>
-        </w:rPr>
-        <w:t xml:space="preserve"> </w:t>
-      </w:r>
-      <w:r>
-        <w:rPr>
-          <w:kern w:val="0"/>
-          <w14:ligatures w14:val="none"/>
-        </w:rPr>
-        <w:t>· PgAdmin4</w:t>
-      </w:r>
-    </w:p>
-    <w:p>
-      <w:pPr>
-        <w:tabs>
-          <w:tab w:val="right" w:pos="9026"/>
-        </w:tabs>
-        <w:spacing w:after="0" w:line="276" w:lineRule="auto"/>
-        <w:rPr>
-          <w:kern w:val="0"/>
-          <w14:ligatures w14:val="none"/>
-        </w:rPr>
-      </w:pPr>
-      <w:r>
-        <w:rPr>
-          <w:kern w:val="0"/>
-          <w14:ligatures w14:val="none"/>
-        </w:rPr>
-        <w:t>Azure API</w:t>
-      </w:r>
-      <w:r>
-        <w:rPr>
-          <w:kern w:val="0"/>
-          <w14:ligatures w14:val="none"/>
-        </w:rPr>
-        <w:t xml:space="preserve"> · Boto3</w:t>
-      </w:r>
-      <w:r>
-        <w:rPr>
-          <w:kern w:val="0"/>
-          <w14:ligatures w14:val="none"/>
-        </w:rPr>
-        <w:t xml:space="preserve"> · Git · Jira</w:t>
-      </w:r>
-      <w:r>
-        <w:rPr>
-          <w:kern w:val="0"/>
-          <w14:ligatures w14:val="none"/>
-        </w:rPr>
-        <w:t xml:space="preserve"> · Agile Methodologies</w:t>
-      </w:r>
-    </w:p>
-    <w:p>
-      <w:pPr>
-        <w:tabs>
-          <w:tab w:val="right" w:pos="9026"/>
-        </w:tabs>
-        <w:spacing w:after="0" w:line="276" w:lineRule="auto"/>
-        <w:rPr>
-          <w:kern w:val="0"/>
-          <w14:ligatures w14:val="none"/>
-        </w:rPr>
-      </w:pPr>
-      <w:r>
-        <w:rPr>
-          <w:kern w:val="0"/>
-          <w14:ligatures w14:val="none"/>
-        </w:rPr>
-        <w:t>AWS</w:t>
-      </w:r>
-      <w:r>
-        <w:rPr>
-          <w:kern w:val="0"/>
-          <w14:ligatures w14:val="none"/>
-        </w:rPr>
-        <w:t xml:space="preserve"> - EC2 ·</w:t>
-      </w:r>
-      <w:r>
-        <w:rPr>
-          <w:kern w:val="0"/>
-          <w14:ligatures w14:val="none"/>
-        </w:rPr>
-        <w:t xml:space="preserve"> </w:t>
-      </w:r>
-      <w:r>
-        <w:rPr>
-          <w:kern w:val="0"/>
-          <w14:ligatures w14:val="none"/>
-        </w:rPr>
-        <w:t>Lambda · API Gateway</w:t>
-      </w:r>
-      <w:r>
-        <w:rPr>
-          <w:kern w:val="0"/>
-          <w14:ligatures w14:val="none"/>
-        </w:rPr>
-        <w:t xml:space="preserve"> </w:t>
-      </w:r>
-      <w:r>
-        <w:rPr>
-          <w:kern w:val="0"/>
-          <w14:ligatures w14:val="none"/>
-        </w:rPr>
-        <w:t>· S3 ·</w:t>
-      </w:r>
-      <w:r>
-        <w:rPr>
-          <w:kern w:val="0"/>
-          <w14:ligatures w14:val="none"/>
-        </w:rPr>
-        <w:t xml:space="preserve"> </w:t>
-      </w:r>
-      <w:r>
-        <w:rPr>
-          <w:kern w:val="0"/>
-          <w14:ligatures w14:val="none"/>
-        </w:rPr>
-        <w:t>DynamoDB</w:t>
-      </w:r>
-      <w:r>
-        <w:rPr>
-          <w:kern w:val="0"/>
-          <w14:ligatures w14:val="none"/>
-        </w:rPr>
-        <w:t xml:space="preserve"> · Poly</w:t>
-      </w:r>
-    </w:p>
-    <w:p>
-      <w:pPr>
-        <w:spacing w:after="0" w:line="276" w:lineRule="auto"/>
-        <w:rPr>
-          <w:rFonts w:cs="Times New Roman"/>
-          <w:b/>
-          <w:bCs/>
-        </w:rPr>
-      </w:pPr>
-    </w:p>
-    <w:p>
-      <w:pPr>
-        <w:pBdr>
-          <w:bottom w:val="single" w:sz="6" w:space="1" w:color="auto"/>
-        </w:pBdr>
-        <w:spacing w:after="0" w:line="276" w:lineRule="auto"/>
-        <w:rPr>
-          <w:rFonts w:cs="Times New Roman"/>
+      </w:pPr>
+      <w:r>
+        <w:rPr>
+          <w:rFonts w:asciiTheme="majorHAnsi" w:hAnsiTheme="majorHAnsi" w:cs="Times New Roman"/>
           <w:b/>
           <w:bCs/>
           <w:i/>
           <w:iCs/>
-        </w:rPr>
-      </w:pPr>
-      <w:r>
-        <w:rPr>
-          <w:rFonts w:cs="Times New Roman"/>
+          <w:sz w:val="24"/>
+          <w:szCs w:val="24"/>
+        </w:rPr>
+        <w:t>Technologies</w:t>
+      </w:r>
+      <w:r>
+        <w:rPr>
+          <w:rFonts w:asciiTheme="majorHAnsi" w:hAnsiTheme="majorHAnsi" w:cs="Times New Roman"/>
           <w:b/>
           <w:bCs/>
           <w:i/>
           <w:iCs/>
-        </w:rPr>
-        <w:t xml:space="preserve">Projects </w:t>
-      </w:r>
-    </w:p>
-    <w:p>
-      <w:pPr>
-        <w:spacing w:after="0" w:line="276" w:lineRule="auto"/>
-        <w:rPr>
-          <w:rFonts w:cs="Times New Roman"/>
-        </w:rPr>
-      </w:pPr>
-      <w:r>
-        <w:rPr>
-          <w:rFonts w:cs="Times New Roman"/>
-        </w:rPr>
-        <w:br/>
-      </w:r>
-      <w:r>
-        <w:rPr>
-          <w:rFonts w:cs="Times New Roman"/>
+          <w:sz w:val="24"/>
+          <w:szCs w:val="24"/>
+        </w:rPr>
+        <w:t xml:space="preserve"> &amp;</w:t>
+      </w:r>
+      <w:r>
+        <w:rPr>
+          <w:rFonts w:asciiTheme="majorHAnsi" w:hAnsiTheme="majorHAnsi" w:cs="Times New Roman"/>
           <w:b/>
           <w:bCs/>
-        </w:rPr>
-        <w:t>Product Tracking Reactive WebApp</w:t>
-      </w:r>
-      <w:r>
-        <w:rPr>
-          <w:rFonts w:cs="Times New Roman"/>
-        </w:rPr>
-        <w:t xml:space="preserve"> </w:t>
-      </w:r>
-      <w:r>
-        <w:rPr>
-          <w:rFonts w:cs="Times New Roman"/>
-          <w:kern w:val="0"/>
-          <w14:ligatures w14:val="none"/>
-        </w:rPr>
-        <w:t>–</w:t>
-      </w:r>
-      <w:r>
-        <w:rPr>
-          <w:rFonts w:cs="Times New Roman"/>
-        </w:rPr>
-        <w:t xml:space="preserve"> </w:t>
-      </w:r>
-      <w:r>
-        <w:rPr>
-          <w:rFonts w:cs="Times New Roman"/>
           <w:i/>
           <w:iCs/>
-        </w:rPr>
-        <w:t xml:space="preserve">RMIT </w:t>
-      </w:r>
-      <w:r>
-        <w:rPr>
-          <w:rFonts w:cs="Times New Roman"/>
+          <w:sz w:val="24"/>
+          <w:szCs w:val="24"/>
+        </w:rPr>
+        <w:t xml:space="preserve"> Tools</w:t>
+      </w:r>
+    </w:p>
+    <w:p>
+      <w:pPr>
+        <w:spacing w:after="0" w:line="276" w:lineRule="auto"/>
+        <w:rPr>
+          <w:rFonts w:cs="Times New Roman"/>
+        </w:rPr>
+      </w:pPr>
+    </w:p>
+    <w:p>
+      <w:pPr>
+        <w:tabs>
+          <w:tab w:val="right" w:pos="9026"/>
+        </w:tabs>
+        <w:spacing w:after="0" w:line="276" w:lineRule="auto"/>
+        <w:rPr>
+          <w:kern w:val="0"/>
+          <w14:ligatures w14:val="none"/>
+        </w:rPr>
+      </w:pPr>
+      <w:r>
+        <w:t>Python · Java · C#</w:t>
+      </w:r>
+      <w:r>
+        <w:t xml:space="preserve"> · ASP.NET core</w:t>
+      </w:r>
+      <w:r>
+        <w:t xml:space="preserve"> · </w:t>
+      </w:r>
+      <w:r>
+        <w:rPr>
+          <w:rFonts w:cs="Times New Roman"/>
+        </w:rPr>
+        <w:t xml:space="preserve">C++ </w:t>
+      </w:r>
+      <w:r>
+        <w:t xml:space="preserve">· </w:t>
+      </w:r>
+      <w:r>
+        <w:t xml:space="preserve">HTML · JavaScript · CSS · </w:t>
+      </w:r>
+      <w:r>
+        <w:rPr>
+          <w:kern w:val="0"/>
+          <w14:ligatures w14:val="none"/>
+        </w:rPr>
+        <w:t xml:space="preserve">PHP · </w:t>
+      </w:r>
+      <w:r>
+        <w:t>React</w:t>
+      </w:r>
+      <w:r>
+        <w:t>.js</w:t>
+      </w:r>
+      <w:r>
+        <w:t xml:space="preserve"> </w:t>
+      </w:r>
+      <w:r>
+        <w:rPr>
+          <w:kern w:val="0"/>
+          <w14:ligatures w14:val="none"/>
+        </w:rPr>
+        <w:t>· Redux</w:t>
+      </w:r>
+      <w:r>
+        <w:rPr>
+          <w:kern w:val="0"/>
+          <w14:ligatures w14:val="none"/>
+        </w:rPr>
+        <w:t xml:space="preserve"> · Jinja · NodeJS · Tailwind</w:t>
+      </w:r>
+      <w:r>
+        <w:t xml:space="preserve"> · </w:t>
+      </w:r>
+      <w:r>
+        <w:t>MySQL</w:t>
+      </w:r>
+      <w:r>
+        <w:t xml:space="preserve"> </w:t>
+      </w:r>
+      <w:r>
+        <w:rPr>
+          <w:kern w:val="0"/>
+          <w14:ligatures w14:val="none"/>
+        </w:rPr>
+        <w:t xml:space="preserve">· </w:t>
+      </w:r>
+      <w:r>
+        <w:rPr>
+          <w:kern w:val="0"/>
+          <w14:ligatures w14:val="none"/>
+        </w:rPr>
+        <w:t>PostgreSQL</w:t>
+      </w:r>
+      <w:r>
+        <w:rPr>
+          <w:kern w:val="0"/>
+          <w14:ligatures w14:val="none"/>
+        </w:rPr>
+        <w:t xml:space="preserve"> · </w:t>
+      </w:r>
+      <w:r>
+        <w:rPr>
+          <w:kern w:val="0"/>
+          <w14:ligatures w14:val="none"/>
+        </w:rPr>
+        <w:t>Azure API</w:t>
+      </w:r>
+      <w:r>
+        <w:rPr>
+          <w:kern w:val="0"/>
+          <w14:ligatures w14:val="none"/>
+        </w:rPr>
+        <w:t xml:space="preserve"> · Boto3</w:t>
+      </w:r>
+      <w:r>
+        <w:rPr>
+          <w:kern w:val="0"/>
+          <w14:ligatures w14:val="none"/>
+        </w:rPr>
+        <w:t xml:space="preserve"> · Git · Jira</w:t>
+      </w:r>
+      <w:r>
+        <w:rPr>
+          <w:kern w:val="0"/>
+          <w14:ligatures w14:val="none"/>
+        </w:rPr>
+        <w:t xml:space="preserve"> · Trello ·</w:t>
+      </w:r>
+      <w:r>
+        <w:rPr>
+          <w:kern w:val="0"/>
+          <w14:ligatures w14:val="none"/>
+        </w:rPr>
+        <w:t xml:space="preserve"> </w:t>
+      </w:r>
+      <w:r>
+        <w:t>Docker</w:t>
+      </w:r>
+      <w:r>
+        <w:rPr>
+          <w:kern w:val="0"/>
+          <w14:ligatures w14:val="none"/>
+        </w:rPr>
+        <w:t xml:space="preserve"> · Postman · PgAdmin4 · </w:t>
+      </w:r>
+      <w:r>
+        <w:rPr>
+          <w:kern w:val="0"/>
+          <w14:ligatures w14:val="none"/>
+        </w:rPr>
+        <w:t>Google Cloud Platform (</w:t>
+      </w:r>
+      <w:r>
+        <w:rPr>
+          <w:kern w:val="0"/>
+          <w14:ligatures w14:val="none"/>
+        </w:rPr>
+        <w:t>GC</w:t>
+      </w:r>
+      <w:r>
+        <w:rPr>
+          <w:kern w:val="0"/>
+          <w14:ligatures w14:val="none"/>
+        </w:rPr>
+        <w:t>P</w:t>
+      </w:r>
+      <w:r>
+        <w:rPr>
+          <w:kern w:val="0"/>
+          <w14:ligatures w14:val="none"/>
+        </w:rPr>
+        <w:t>)</w:t>
+      </w:r>
+      <w:r>
+        <w:rPr>
+          <w:kern w:val="0"/>
+          <w14:ligatures w14:val="none"/>
+        </w:rPr>
+        <w:t xml:space="preserve"> · </w:t>
+      </w:r>
+      <w:r>
+        <w:rPr>
+          <w:kern w:val="0"/>
+          <w14:ligatures w14:val="none"/>
+        </w:rPr>
+        <w:t>Amazon Web Services (</w:t>
+      </w:r>
+      <w:r>
+        <w:rPr>
+          <w:kern w:val="0"/>
+          <w14:ligatures w14:val="none"/>
+        </w:rPr>
+        <w:t>AWS</w:t>
+      </w:r>
+      <w:r>
+        <w:rPr>
+          <w:kern w:val="0"/>
+          <w14:ligatures w14:val="none"/>
+        </w:rPr>
+        <w:t>)</w:t>
+      </w:r>
+      <w:r>
+        <w:rPr>
+          <w:kern w:val="0"/>
+          <w14:ligatures w14:val="none"/>
+        </w:rPr>
+        <w:t xml:space="preserve"> </w:t>
+      </w:r>
+      <w:r>
+        <w:rPr>
+          <w:kern w:val="0"/>
+          <w14:ligatures w14:val="none"/>
+        </w:rPr>
+        <w:t>–</w:t>
+      </w:r>
+      <w:r>
+        <w:rPr>
+          <w:kern w:val="0"/>
+          <w14:ligatures w14:val="none"/>
+        </w:rPr>
+        <w:t xml:space="preserve"> </w:t>
+      </w:r>
+      <w:r>
+        <w:rPr>
+          <w:kern w:val="0"/>
+          <w14:ligatures w14:val="none"/>
+        </w:rPr>
+        <w:t xml:space="preserve">Amazon </w:t>
+      </w:r>
+      <w:r>
+        <w:rPr>
+          <w:kern w:val="0"/>
+          <w14:ligatures w14:val="none"/>
+        </w:rPr>
+        <w:t>EC2</w:t>
+      </w:r>
+      <w:r>
+        <w:rPr>
+          <w:kern w:val="0"/>
+          <w14:ligatures w14:val="none"/>
+        </w:rPr>
+        <w:t xml:space="preserve"> · </w:t>
+      </w:r>
+      <w:r>
+        <w:rPr>
+          <w:kern w:val="0"/>
+          <w14:ligatures w14:val="none"/>
+        </w:rPr>
+        <w:t xml:space="preserve">AWS </w:t>
+      </w:r>
+      <w:r>
+        <w:rPr>
+          <w:kern w:val="0"/>
+          <w14:ligatures w14:val="none"/>
+        </w:rPr>
+        <w:t xml:space="preserve">Elastic Beanstalk · </w:t>
+      </w:r>
+      <w:r>
+        <w:rPr>
+          <w:kern w:val="0"/>
+          <w14:ligatures w14:val="none"/>
+        </w:rPr>
+        <w:t xml:space="preserve">AWS </w:t>
+      </w:r>
+      <w:r>
+        <w:rPr>
+          <w:kern w:val="0"/>
+          <w14:ligatures w14:val="none"/>
+        </w:rPr>
+        <w:t xml:space="preserve">Lambda · </w:t>
+      </w:r>
+      <w:r>
+        <w:rPr>
+          <w:kern w:val="0"/>
+          <w14:ligatures w14:val="none"/>
+        </w:rPr>
+        <w:t xml:space="preserve">AWS </w:t>
+      </w:r>
+      <w:r>
+        <w:rPr>
+          <w:kern w:val="0"/>
+          <w14:ligatures w14:val="none"/>
+        </w:rPr>
+        <w:t>API Gateway</w:t>
+      </w:r>
+      <w:r>
+        <w:rPr>
+          <w:kern w:val="0"/>
+          <w14:ligatures w14:val="none"/>
+        </w:rPr>
+        <w:t xml:space="preserve"> </w:t>
+      </w:r>
+      <w:r>
+        <w:rPr>
+          <w:kern w:val="0"/>
+          <w14:ligatures w14:val="none"/>
+        </w:rPr>
+        <w:t xml:space="preserve">· </w:t>
+      </w:r>
+      <w:r>
+        <w:rPr>
+          <w:kern w:val="0"/>
+          <w14:ligatures w14:val="none"/>
+        </w:rPr>
+        <w:t>AWS</w:t>
+      </w:r>
+      <w:r>
+        <w:rPr>
+          <w:kern w:val="0"/>
+          <w14:ligatures w14:val="none"/>
+        </w:rPr>
+        <w:t xml:space="preserve"> </w:t>
+      </w:r>
+      <w:r>
+        <w:rPr>
+          <w:kern w:val="0"/>
+          <w14:ligatures w14:val="none"/>
+        </w:rPr>
+        <w:t xml:space="preserve">S3 · </w:t>
+      </w:r>
+      <w:r>
+        <w:rPr>
+          <w:kern w:val="0"/>
+          <w14:ligatures w14:val="none"/>
+        </w:rPr>
+        <w:t xml:space="preserve">Amazon </w:t>
+      </w:r>
+      <w:r>
+        <w:rPr>
+          <w:kern w:val="0"/>
+          <w14:ligatures w14:val="none"/>
+        </w:rPr>
+        <w:t>DynamoDB</w:t>
+      </w:r>
+      <w:r>
+        <w:rPr>
+          <w:kern w:val="0"/>
+          <w14:ligatures w14:val="none"/>
+        </w:rPr>
+        <w:t xml:space="preserve"> ·</w:t>
+      </w:r>
+      <w:r>
+        <w:rPr>
+          <w:kern w:val="0"/>
+          <w14:ligatures w14:val="none"/>
+        </w:rPr>
+        <w:t xml:space="preserve"> </w:t>
+      </w:r>
+      <w:r>
+        <w:rPr>
+          <w:kern w:val="0"/>
+          <w14:ligatures w14:val="none"/>
+        </w:rPr>
+        <w:t xml:space="preserve">AWS </w:t>
+      </w:r>
+      <w:r>
+        <w:rPr>
+          <w:kern w:val="0"/>
+          <w14:ligatures w14:val="none"/>
+        </w:rPr>
+        <w:t>Poly</w:t>
+      </w:r>
+    </w:p>
+    <w:p>
+      <w:pPr>
+        <w:spacing w:after="0" w:line="276" w:lineRule="auto"/>
+        <w:rPr>
+          <w:rFonts w:cs="Times New Roman"/>
+          <w:b/>
+          <w:bCs/>
+        </w:rPr>
+      </w:pPr>
+    </w:p>
+    <w:p>
+      <w:pPr>
+        <w:spacing w:after="0" w:line="276" w:lineRule="auto"/>
+        <w:rPr>
+          <w:rFonts w:cs="Times New Roman"/>
+          <w:b/>
+          <w:bCs/>
+        </w:rPr>
+      </w:pPr>
+    </w:p>
+    <w:p>
+      <w:pPr>
+        <w:pBdr>
+          <w:bottom w:val="single" w:sz="6" w:space="1" w:color="auto"/>
+        </w:pBdr>
+        <w:spacing w:after="0" w:line="276" w:lineRule="auto"/>
+        <w:rPr>
+          <w:rFonts w:asciiTheme="majorHAnsi" w:hAnsiTheme="majorHAnsi"/>
+          <w:sz w:val="24"/>
+          <w:szCs w:val="24"/>
+        </w:rPr>
+      </w:pPr>
+      <w:r>
+        <w:rPr>
+          <w:rFonts w:asciiTheme="majorHAnsi" w:hAnsiTheme="majorHAnsi" w:cs="Times New Roman"/>
+          <w:b/>
+          <w:bCs/>
           <w:i/>
           <w:iCs/>
-        </w:rPr>
-        <w:t xml:space="preserve">Capstone </w:t>
-      </w:r>
-      <w:r>
-        <w:rPr>
-          <w:rFonts w:cs="Times New Roman"/>
+          <w:sz w:val="24"/>
+          <w:szCs w:val="24"/>
+        </w:rPr>
+        <w:t xml:space="preserve">Project </w:t>
+      </w:r>
+      <w:r>
+        <w:rPr>
+          <w:rFonts w:asciiTheme="majorHAnsi" w:hAnsiTheme="majorHAnsi" w:cs="Times New Roman"/>
+          <w:b/>
+          <w:bCs/>
           <w:i/>
           <w:iCs/>
-        </w:rPr>
-        <w:t>Group Project</w:t>
-      </w:r>
-      <w:r>
-        <w:rPr>
-          <w:rFonts w:cs="Times New Roman"/>
-          <w:i/>
-          <w:iCs/>
-        </w:rPr>
-        <w:t xml:space="preserve"> </w:t>
-      </w:r>
-      <w:r>
-        <w:rPr>
-          <w:i/>
-          <w:iCs/>
-          <w:kern w:val="0"/>
-          <w14:ligatures w14:val="none"/>
-        </w:rPr>
-        <w:t xml:space="preserve">· </w:t>
-      </w:r>
-      <w:r>
-        <w:rPr>
-          <w:i/>
-          <w:iCs/>
-        </w:rPr>
-        <w:t xml:space="preserve">JavaScript </w:t>
-      </w:r>
-      <w:r>
-        <w:rPr>
-          <w:i/>
-          <w:iCs/>
-          <w:kern w:val="0"/>
-          <w14:ligatures w14:val="none"/>
-        </w:rPr>
-        <w:t xml:space="preserve">· </w:t>
-      </w:r>
-      <w:r>
-        <w:rPr>
-          <w:i/>
-          <w:iCs/>
-        </w:rPr>
-        <w:t xml:space="preserve">React </w:t>
-      </w:r>
-      <w:r>
-        <w:rPr>
-          <w:i/>
-          <w:iCs/>
-          <w:kern w:val="0"/>
-          <w14:ligatures w14:val="none"/>
-        </w:rPr>
-        <w:t>· Redux</w:t>
-      </w:r>
-      <w:r>
-        <w:rPr>
-          <w:rFonts w:cs="Times New Roman"/>
-          <w:i/>
-          <w:iCs/>
-        </w:rPr>
-        <w:t xml:space="preserve"> </w:t>
-      </w:r>
-      <w:r>
-        <w:rPr>
-          <w:i/>
-          <w:iCs/>
-          <w:kern w:val="0"/>
-          <w14:ligatures w14:val="none"/>
-        </w:rPr>
-        <w:t>· PostgreSQL</w:t>
-      </w:r>
-    </w:p>
-    <w:p>
-      <w:pPr>
-        <w:spacing w:after="0" w:line="276" w:lineRule="auto"/>
-        <w:rPr>
-          <w:rFonts w:cs="Times New Roman"/>
-        </w:rPr>
-      </w:pPr>
-      <w:r>
-        <w:rPr>
-          <w:rFonts w:cs="Times New Roman"/>
-        </w:rPr>
-        <w:t>Created a web crawler to track</w:t>
-      </w:r>
-      <w:r>
-        <w:rPr>
-          <w:rFonts w:cs="Times New Roman"/>
-        </w:rPr>
-        <w:t xml:space="preserve"> &amp; chart</w:t>
-      </w:r>
-      <w:r>
-        <w:rPr>
-          <w:rFonts w:cs="Times New Roman"/>
-        </w:rPr>
-        <w:t xml:space="preserve"> product prices </w:t>
-      </w:r>
-      <w:r>
-        <w:rPr>
-          <w:rFonts w:cs="Times New Roman"/>
-        </w:rPr>
-        <w:t>on retail sites</w:t>
-      </w:r>
-      <w:r>
-        <w:rPr>
-          <w:rFonts w:cs="Times New Roman"/>
-        </w:rPr>
-        <w:t xml:space="preserve"> </w:t>
-      </w:r>
-      <w:r>
-        <w:rPr>
-          <w:rFonts w:cs="Times New Roman"/>
-        </w:rPr>
-        <w:t>over time</w:t>
-      </w:r>
-      <w:r>
-        <w:rPr>
-          <w:rFonts w:cs="Times New Roman"/>
-        </w:rPr>
-        <w:t>.</w:t>
-      </w:r>
-      <w:r>
-        <w:rPr>
-          <w:rFonts w:cs="Times New Roman"/>
-        </w:rPr>
-        <w:t xml:space="preserve"> </w:t>
-      </w:r>
-      <w:hyperlink r:id="rId8" w:history="1">
+          <w:sz w:val="24"/>
+          <w:szCs w:val="24"/>
+        </w:rPr>
+        <w:t>Experience</w:t>
+      </w:r>
+    </w:p>
+    <w:p>
+      <w:pPr>
+        <w:spacing w:after="0" w:line="276" w:lineRule="auto"/>
+        <w:rPr>
+          <w:rFonts w:cs="Times New Roman"/>
+        </w:rPr>
+      </w:pPr>
+      <w:r>
+        <w:rPr>
+          <w:rFonts w:cs="Times New Roman"/>
+          <w:sz w:val="24"/>
+          <w:szCs w:val="24"/>
+        </w:rPr>
+        <w:t xml:space="preserve">Showcase: </w:t>
+      </w:r>
+      <w:hyperlink r:id="rId11" w:history="1">
+        <w:r>
+          <w:rPr>
+            <w:rStyle w:val="Hyperlink"/>
+            <w:rFonts w:cs="Times New Roman"/>
+            <w:sz w:val="24"/>
+            <w:szCs w:val="24"/>
+          </w:rPr>
+          <w:t>https://lenover12.github.io/portfolio</w:t>
+        </w:r>
+      </w:hyperlink>
+      <w:r>
+        <w:rPr>
+          <w:rFonts w:cs="Times New Roman"/>
+        </w:rPr>
+        <w:br/>
+      </w:r>
+    </w:p>
+    <w:p>
+      <w:pPr>
+        <w:spacing w:after="0" w:line="276" w:lineRule="auto"/>
+        <w:rPr>
+          <w:rFonts w:cs="Times New Roman"/>
+        </w:rPr>
+      </w:pPr>
+      <w:r>
+        <w:rPr>
+          <w:rFonts w:cs="Times New Roman"/>
+          <w:b/>
+          <w:bCs/>
+        </w:rPr>
+        <w:t>Product Tracking Reactive WebApp</w:t>
+      </w:r>
+    </w:p>
+    <w:p>
+      <w:pPr>
+        <w:spacing w:after="0" w:line="276" w:lineRule="auto"/>
+        <w:rPr>
+          <w:rFonts w:cs="Times New Roman"/>
+        </w:rPr>
+      </w:pPr>
+      <w:r>
+        <w:rPr>
+          <w:rFonts w:cs="Times New Roman"/>
+        </w:rPr>
+        <w:t xml:space="preserve">As part of my Bachelor of IT capstone group project, </w:t>
+      </w:r>
+      <w:r>
+        <w:rPr>
+          <w:rFonts w:cs="Times New Roman"/>
+        </w:rPr>
+        <w:t>our group</w:t>
+      </w:r>
+      <w:r>
+        <w:rPr>
+          <w:rFonts w:cs="Times New Roman"/>
+        </w:rPr>
+        <w:t xml:space="preserve"> collaborated with a client over 13-week sprints to independently develop and deploy a reactive web application. Our project focused on scraping and tracking product prices across retail websites over time.</w:t>
+      </w:r>
+      <w:r>
+        <w:rPr>
+          <w:rFonts w:cs="Times New Roman"/>
+        </w:rPr>
+        <w:t xml:space="preserve"> With our strong teamwork, communication, organisation, and problem solving skill we received </w:t>
+      </w:r>
+      <w:r>
+        <w:rPr>
+          <w:rFonts w:cs="Times New Roman"/>
+        </w:rPr>
+        <w:t>the grade</w:t>
+      </w:r>
+      <w:r>
+        <w:rPr>
+          <w:rFonts w:cs="Times New Roman"/>
+        </w:rPr>
+        <w:t xml:space="preserve"> of 92% </w:t>
+      </w:r>
+    </w:p>
+    <w:p>
+      <w:pPr>
+        <w:numPr>
+          <w:ilvl w:val="0"/>
+          <w:numId w:val="4"/>
+        </w:numPr>
+        <w:spacing w:after="0" w:line="276" w:lineRule="auto"/>
+        <w:rPr>
+          <w:rFonts w:cs="Times New Roman"/>
+        </w:rPr>
+      </w:pPr>
+      <w:r>
+        <w:rPr>
+          <w:rFonts w:cs="Times New Roman"/>
+        </w:rPr>
+        <w:t>Technologies: ASP.NET, C#, JavaScript, React, Redux, Tailwind, PostgreSQL, Git, Trello</w:t>
+      </w:r>
+    </w:p>
+    <w:p>
+      <w:pPr>
+        <w:numPr>
+          <w:ilvl w:val="0"/>
+          <w:numId w:val="4"/>
+        </w:numPr>
+        <w:spacing w:after="0" w:line="276" w:lineRule="auto"/>
+        <w:rPr>
+          <w:rFonts w:cs="Times New Roman"/>
+        </w:rPr>
+      </w:pPr>
+      <w:r>
+        <w:rPr>
+          <w:rFonts w:cs="Times New Roman"/>
+        </w:rPr>
+        <w:t xml:space="preserve">Role: </w:t>
+      </w:r>
+      <w:r>
+        <w:rPr>
+          <w:rFonts w:cs="Times New Roman"/>
+        </w:rPr>
+        <w:t>f</w:t>
+      </w:r>
+      <w:r>
+        <w:rPr>
+          <w:rFonts w:cs="Times New Roman"/>
+        </w:rPr>
+        <w:t>ull-stack developer</w:t>
+      </w:r>
+    </w:p>
+    <w:p>
+      <w:pPr>
+        <w:numPr>
+          <w:ilvl w:val="0"/>
+          <w:numId w:val="4"/>
+        </w:numPr>
+        <w:spacing w:after="0" w:line="276" w:lineRule="auto"/>
+        <w:rPr>
+          <w:rFonts w:cs="Times New Roman"/>
+        </w:rPr>
+      </w:pPr>
+      <w:r>
+        <w:rPr>
+          <w:rFonts w:cs="Times New Roman"/>
+        </w:rPr>
+        <w:t xml:space="preserve">Developed API endpoints, frontend pages, and </w:t>
+      </w:r>
+      <w:r>
+        <w:rPr>
+          <w:rFonts w:cs="Times New Roman"/>
+        </w:rPr>
+        <w:t>components.</w:t>
+      </w:r>
+    </w:p>
+    <w:p>
+      <w:pPr>
+        <w:numPr>
+          <w:ilvl w:val="0"/>
+          <w:numId w:val="4"/>
+        </w:numPr>
+        <w:spacing w:after="0" w:line="276" w:lineRule="auto"/>
+        <w:rPr>
+          <w:rFonts w:cs="Times New Roman"/>
+        </w:rPr>
+      </w:pPr>
+      <w:r>
+        <w:rPr>
+          <w:rFonts w:cs="Times New Roman"/>
+        </w:rPr>
+        <w:t>Integrated database functionality using Entity Framework</w:t>
+      </w:r>
+    </w:p>
+    <w:p>
+      <w:pPr>
+        <w:numPr>
+          <w:ilvl w:val="0"/>
+          <w:numId w:val="4"/>
+        </w:numPr>
+        <w:spacing w:after="0" w:line="276" w:lineRule="auto"/>
+        <w:rPr>
+          <w:rFonts w:cs="Times New Roman"/>
+        </w:rPr>
+      </w:pPr>
+      <w:r>
+        <w:rPr>
+          <w:rFonts w:cs="Times New Roman"/>
+        </w:rPr>
+        <w:t>Implemented secure user authentication via ASP.NET Identity</w:t>
+      </w:r>
+    </w:p>
+    <w:p>
+      <w:pPr>
+        <w:numPr>
+          <w:ilvl w:val="0"/>
+          <w:numId w:val="4"/>
+        </w:numPr>
+        <w:spacing w:after="0" w:line="276" w:lineRule="auto"/>
+        <w:rPr>
+          <w:rFonts w:cs="Times New Roman"/>
+        </w:rPr>
+      </w:pPr>
+      <w:r>
+        <w:rPr>
+          <w:rFonts w:cs="Times New Roman"/>
+        </w:rPr>
+        <w:lastRenderedPageBreak/>
+        <w:t xml:space="preserve">Utilized Scrum and Agile methodologies for client-driven web crawler </w:t>
+      </w:r>
+      <w:r>
+        <w:rPr>
+          <w:rFonts w:cs="Times New Roman"/>
+        </w:rPr>
+        <w:t>project.</w:t>
+      </w:r>
+    </w:p>
+    <w:p>
+      <w:pPr>
+        <w:numPr>
+          <w:ilvl w:val="0"/>
+          <w:numId w:val="4"/>
+        </w:numPr>
+        <w:spacing w:after="0" w:line="276" w:lineRule="auto"/>
+        <w:rPr>
+          <w:rFonts w:cs="Times New Roman"/>
+        </w:rPr>
+      </w:pPr>
+      <w:r>
+        <w:rPr>
+          <w:rFonts w:cs="Times New Roman"/>
+        </w:rPr>
+        <w:t xml:space="preserve">Conducted weekly client meetings and daily </w:t>
+      </w:r>
+      <w:r>
+        <w:rPr>
+          <w:rFonts w:cs="Times New Roman"/>
+        </w:rPr>
+        <w:t>stand-ups.</w:t>
+      </w:r>
+    </w:p>
+    <w:p>
+      <w:pPr>
+        <w:pStyle w:val="ListParagraph"/>
+        <w:numPr>
+          <w:ilvl w:val="0"/>
+          <w:numId w:val="4"/>
+        </w:numPr>
+        <w:spacing w:after="0" w:line="276" w:lineRule="auto"/>
+        <w:rPr>
+          <w:rFonts w:cs="Times New Roman"/>
+        </w:rPr>
+      </w:pPr>
+      <w:r>
+        <w:rPr>
+          <w:rFonts w:cs="Times New Roman"/>
+        </w:rPr>
+        <w:t xml:space="preserve">Product Demonstration: </w:t>
+      </w:r>
+      <w:hyperlink r:id="rId12" w:history="1">
         <w:r>
           <w:rPr>
             <w:rStyle w:val="Hyperlink"/>
@@ -778,7 +1363,18 @@
           <w:rFonts w:cs="Times New Roman"/>
         </w:rPr>
         <w:br/>
-        <w:t xml:space="preserve">Provisioned </w:t>
+      </w:r>
+      <w:r>
+        <w:rPr>
+          <w:rFonts w:cs="Times New Roman"/>
+        </w:rPr>
+        <w:t>Created a set of Python programs which p</w:t>
+      </w:r>
+      <w:r>
+        <w:rPr>
+          <w:rFonts w:cs="Times New Roman"/>
+        </w:rPr>
+        <w:t xml:space="preserve">rovisioned </w:t>
       </w:r>
       <w:r>
         <w:rPr>
@@ -796,7 +1392,13 @@
         <w:rPr>
           <w:rFonts w:cs="Times New Roman"/>
         </w:rPr>
-        <w:t>/Landmark</w:t>
+        <w:t xml:space="preserve"> </w:t>
+      </w:r>
+      <w:r>
+        <w:rPr>
+          <w:rFonts w:cs="Times New Roman"/>
+        </w:rPr>
+        <w:t>Landmark</w:t>
       </w:r>
       <w:r>
         <w:rPr>
@@ -814,13 +1416,37 @@
         <w:rPr>
           <w:rFonts w:cs="Times New Roman"/>
         </w:rPr>
-        <w:t xml:space="preserve"> Remote Console to send mouth shape information into a game application for real time lip </w:t>
-      </w:r>
-      <w:r>
-        <w:rPr>
-          <w:rFonts w:cs="Times New Roman"/>
-        </w:rPr>
-        <w:t>sync.</w:t>
+        <w:t xml:space="preserve"> Remote Console to send mouth shape information </w:t>
+      </w:r>
+      <w:r>
+        <w:rPr>
+          <w:rFonts w:cs="Times New Roman"/>
+        </w:rPr>
+        <w:t xml:space="preserve">over the network to a custom game server to further process the data into </w:t>
+      </w:r>
+      <w:r>
+        <w:rPr>
+          <w:rFonts w:cs="Times New Roman"/>
+        </w:rPr>
+        <w:t xml:space="preserve">real time lip </w:t>
+      </w:r>
+      <w:r>
+        <w:rPr>
+          <w:rFonts w:cs="Times New Roman"/>
+        </w:rPr>
+        <w:t>sync</w:t>
+      </w:r>
+      <w:r>
+        <w:rPr>
+          <w:rFonts w:cs="Times New Roman"/>
+        </w:rPr>
+        <w:t xml:space="preserve"> on the player character</w:t>
+      </w:r>
+      <w:r>
+        <w:rPr>
+          <w:rFonts w:cs="Times New Roman"/>
+        </w:rPr>
+        <w:t>.</w:t>
       </w:r>
     </w:p>
     <w:p>
@@ -930,7 +1556,31 @@
         <w:rPr>
           <w:rFonts w:cs="Times New Roman"/>
         </w:rPr>
-        <w:t xml:space="preserve"> beyond Google Translates’ capabilities.</w:t>
+        <w:t xml:space="preserve"> beyond Google Translate</w:t>
+      </w:r>
+      <w:r>
+        <w:rPr>
+          <w:rFonts w:cs="Times New Roman"/>
+        </w:rPr>
+        <w:t>’</w:t>
+      </w:r>
+      <w:r>
+        <w:rPr>
+          <w:rFonts w:cs="Times New Roman"/>
+        </w:rPr>
+        <w:t>s capabilities</w:t>
+      </w:r>
+      <w:r>
+        <w:rPr>
+          <w:rFonts w:cs="Times New Roman"/>
+        </w:rPr>
+        <w:t>, utilizing AI translator models, docker containerisation, Azure API, JSON dictionary matches, and translate library to create translation code lookup tables</w:t>
+      </w:r>
+      <w:r>
+        <w:rPr>
+          <w:rFonts w:cs="Times New Roman"/>
+        </w:rPr>
+        <w:t>.</w:t>
       </w:r>
     </w:p>
     <w:p>
@@ -1009,19 +1659,43 @@
         <w:rPr>
           <w:rFonts w:cs="Times New Roman"/>
         </w:rPr>
-        <w:t xml:space="preserve">server via Linux CLI in DigitalOcean (IaaS) running MCFunction </w:t>
-      </w:r>
-      <w:r>
-        <w:rPr>
-          <w:rFonts w:cs="Times New Roman"/>
-        </w:rPr>
-        <w:t xml:space="preserve">Datapack </w:t>
-      </w:r>
-      <w:r>
-        <w:rPr>
-          <w:rFonts w:cs="Times New Roman"/>
-        </w:rPr>
-        <w:t xml:space="preserve">Code </w:t>
+        <w:t xml:space="preserve">server via Linux CLI in </w:t>
+      </w:r>
+      <w:r>
+        <w:rPr>
+          <w:rFonts w:cs="Times New Roman"/>
+        </w:rPr>
+        <w:t>Digital Ocean</w:t>
+      </w:r>
+      <w:r>
+        <w:rPr>
+          <w:rFonts w:cs="Times New Roman"/>
+        </w:rPr>
+        <w:t xml:space="preserve"> (IaaS) running MCFunction </w:t>
+      </w:r>
+      <w:r>
+        <w:rPr>
+          <w:rFonts w:cs="Times New Roman"/>
+        </w:rPr>
+        <w:t>d</w:t>
+      </w:r>
+      <w:r>
+        <w:rPr>
+          <w:rFonts w:cs="Times New Roman"/>
+        </w:rPr>
+        <w:t xml:space="preserve">atapack </w:t>
+      </w:r>
+      <w:r>
+        <w:rPr>
+          <w:rFonts w:cs="Times New Roman"/>
+        </w:rPr>
+        <w:t>c</w:t>
+      </w:r>
+      <w:r>
+        <w:rPr>
+          <w:rFonts w:cs="Times New Roman"/>
+        </w:rPr>
+        <w:t xml:space="preserve">ode </w:t>
       </w:r>
       <w:r>
         <w:rPr>
@@ -1051,8 +1725,28 @@
         <w:rPr>
           <w:rFonts w:cs="Times New Roman"/>
         </w:rPr>
-        <w:t xml:space="preserve"> Minecraft, directly linked to the TeamTrees and TeamSeas charity donation pages.</w:t>
-      </w:r>
+        <w:t xml:space="preserve"> Minecraft, </w:t>
+      </w:r>
+      <w:r>
+        <w:rPr>
+          <w:rFonts w:cs="Times New Roman"/>
+        </w:rPr>
+        <w:t>linked</w:t>
+      </w:r>
+      <w:r>
+        <w:rPr>
+          <w:rFonts w:cs="Times New Roman"/>
+        </w:rPr>
+        <w:t xml:space="preserve"> to the TeamTrees and TeamSeas charity pages.</w:t>
+      </w:r>
+    </w:p>
+    <w:p>
+      <w:pPr>
+        <w:spacing w:after="0" w:line="276" w:lineRule="auto"/>
+        <w:rPr>
+          <w:rFonts w:cs="Times New Roman"/>
+        </w:rPr>
+      </w:pPr>
     </w:p>
     <w:p>
       <w:pPr>
@@ -1069,7 +1763,7 @@
         </w:pBdr>
         <w:spacing w:after="0" w:line="276" w:lineRule="auto"/>
         <w:rPr>
-          <w:rFonts w:cs="Times New Roman"/>
+          <w:rFonts w:asciiTheme="majorHAnsi" w:hAnsiTheme="majorHAnsi" w:cs="Times New Roman"/>
           <w:b/>
           <w:bCs/>
           <w:i/>
@@ -1080,7 +1774,7 @@
       </w:pPr>
       <w:r>
         <w:rPr>
-          <w:rFonts w:cs="Times New Roman"/>
+          <w:rFonts w:asciiTheme="majorHAnsi" w:hAnsiTheme="majorHAnsi" w:cs="Times New Roman"/>
           <w:b/>
           <w:bCs/>
           <w:i/>
@@ -1114,32 +1808,55 @@
         <w:rPr>
           <w:rFonts w:cs="Times New Roman"/>
         </w:rPr>
-        <w:t xml:space="preserve">Woolworths </w:t>
-      </w:r>
-      <w:r>
-        <w:rPr>
-          <w:rFonts w:cs="Times New Roman"/>
-        </w:rPr>
-        <w:t>Group</w:t>
-      </w:r>
-      <w:r>
-        <w:rPr>
-          <w:rFonts w:cs="Times New Roman"/>
-        </w:rPr>
-        <w:t>, Melbourne CBD, VIC</w:t>
+        <w:t>Woolworths Group, Melbourne CBD</w:t>
+      </w:r>
+      <w:r>
+        <w:rPr>
+          <w:rFonts w:cs="Times New Roman"/>
+        </w:rPr>
+        <w:t>,</w:t>
+      </w:r>
+      <w:r>
+        <w:rPr>
+          <w:rFonts w:cs="Times New Roman"/>
+        </w:rPr>
+        <w:t xml:space="preserve"> VIC</w:t>
+      </w:r>
+      <w:r>
+        <w:rPr>
+          <w:rFonts w:cs="Times New Roman"/>
+        </w:rPr>
+        <w:t xml:space="preserve"> /</w:t>
+      </w:r>
+      <w:r>
+        <w:rPr>
+          <w:rFonts w:cs="Times New Roman"/>
+        </w:rPr>
+        <w:t xml:space="preserve"> </w:t>
+      </w:r>
+      <w:r>
+        <w:rPr>
+          <w:rFonts w:cs="Times New Roman"/>
+        </w:rPr>
+        <w:t>Tewantin</w:t>
+      </w:r>
+      <w:r>
+        <w:rPr>
+          <w:rFonts w:cs="Times New Roman"/>
+        </w:rPr>
+        <w:t>,</w:t>
+      </w:r>
+      <w:r>
+        <w:rPr>
+          <w:rFonts w:cs="Times New Roman"/>
+        </w:rPr>
+        <w:t xml:space="preserve"> QLD</w:t>
       </w:r>
       <w:r>
         <w:rPr>
           <w:rFonts w:cs="Times New Roman"/>
         </w:rPr>
         <w:tab/>
-      </w:r>
-      <w:r>
-        <w:rPr>
-          <w:rFonts w:cs="Times New Roman"/>
-        </w:rPr>
-        <w:tab/>
-        <w:t>2019 - Present</w:t>
       </w:r>
     </w:p>
     <w:p>
@@ -1156,19 +1873,7 @@
         <w:rPr>
           <w:rFonts w:cs="Times New Roman"/>
         </w:rPr>
-        <w:t>Fresh Department</w:t>
-      </w:r>
-      <w:r>
-        <w:rPr>
-          <w:rFonts w:cs="Times New Roman"/>
-        </w:rPr>
-        <w:t xml:space="preserve"> </w:t>
-      </w:r>
-      <w:r>
-        <w:rPr>
-          <w:rFonts w:cs="Times New Roman"/>
-        </w:rPr>
-        <w:t>–</w:t>
+        <w:t xml:space="preserve">Fresh Department </w:t>
       </w:r>
       <w:r>
         <w:rPr>
@@ -1176,7 +1881,7 @@
           <w:i/>
           <w:iCs/>
         </w:rPr>
-        <w:t xml:space="preserve"> </w:t>
+        <w:t>–</w:t>
       </w:r>
       <w:r>
         <w:rPr>
@@ -1184,7 +1889,37 @@
           <w:i/>
           <w:iCs/>
         </w:rPr>
-        <w:t xml:space="preserve">Multiple Roles &amp; </w:t>
+        <w:t xml:space="preserve"> </w:t>
+      </w:r>
+      <w:r>
+        <w:rPr>
+          <w:rFonts w:cs="Times New Roman"/>
+        </w:rPr>
+        <w:t xml:space="preserve">Staff training, </w:t>
+      </w:r>
+      <w:r>
+        <w:rPr>
+          <w:rFonts w:cs="Times New Roman"/>
+        </w:rPr>
+        <w:t>b</w:t>
+      </w:r>
+      <w:r>
+        <w:rPr>
+          <w:rFonts w:cs="Times New Roman"/>
+        </w:rPr>
+        <w:t>arista</w:t>
+      </w:r>
+      <w:r>
+        <w:rPr>
+          <w:rFonts w:cs="Times New Roman"/>
+        </w:rPr>
+        <w:t>,</w:t>
+      </w:r>
+      <w:r>
+        <w:rPr>
+          <w:rFonts w:cs="Times New Roman"/>
+        </w:rPr>
+        <w:t xml:space="preserve"> product ordering</w:t>
       </w:r>
       <w:r>
         <w:rPr>
@@ -1192,32 +1927,14 @@
           <w:i/>
           <w:iCs/>
         </w:rPr>
-        <w:t>Barista</w:t>
-      </w:r>
-      <w:r>
-        <w:rPr>
-          <w:rFonts w:cs="Times New Roman"/>
-          <w:i/>
-          <w:iCs/>
-        </w:rPr>
-        <w:t xml:space="preserve"> maintaining customer satisfaction.</w:t>
-      </w:r>
-      <w:r>
-        <w:rPr>
-          <w:rFonts w:cs="Times New Roman"/>
-          <w:i/>
-          <w:iCs/>
-        </w:rPr>
         <w:tab/>
       </w:r>
-    </w:p>
-    <w:p>
-      <w:pPr>
-        <w:spacing w:after="0" w:line="276" w:lineRule="auto"/>
-        <w:rPr>
-          <w:rFonts w:cs="Times New Roman"/>
-        </w:rPr>
-      </w:pPr>
+      <w:r>
+        <w:rPr>
+          <w:rFonts w:cs="Times New Roman"/>
+        </w:rPr>
+        <w:t>2019 - Present</w:t>
+      </w:r>
     </w:p>
     <w:p>
       <w:pPr>
@@ -1234,34 +1951,48 @@
         <w:rPr>
           <w:rFonts w:cs="Times New Roman"/>
         </w:rPr>
-        <w:t>Vatos Restaurant, Itaewon, Seoul, South Korea</w:t>
-      </w:r>
-      <w:r>
-        <w:rPr>
-          <w:rFonts w:cs="Times New Roman"/>
-        </w:rPr>
-        <w:tab/>
-      </w:r>
-      <w:r>
-        <w:rPr>
-          <w:rFonts w:cs="Times New Roman"/>
-        </w:rPr>
-        <w:tab/>
-        <w:t>2018</w:t>
-      </w:r>
-    </w:p>
-    <w:p>
-      <w:pPr>
-        <w:spacing w:after="0" w:line="276" w:lineRule="auto"/>
-        <w:rPr>
-          <w:rFonts w:cs="Times New Roman"/>
-        </w:rPr>
-      </w:pPr>
-      <w:r>
-        <w:rPr>
-          <w:rFonts w:cs="Times New Roman"/>
-        </w:rPr>
-        <w:t xml:space="preserve">Floor Staff – </w:t>
+        <w:t xml:space="preserve">Service &amp; Office – </w:t>
+      </w:r>
+      <w:r>
+        <w:rPr>
+          <w:rFonts w:cs="Times New Roman"/>
+        </w:rPr>
+        <w:t>c</w:t>
+      </w:r>
+      <w:r>
+        <w:rPr>
+          <w:rFonts w:cs="Times New Roman"/>
+        </w:rPr>
+        <w:t xml:space="preserve">ash monitor, inventory </w:t>
+      </w:r>
+      <w:r>
+        <w:rPr>
+          <w:rFonts w:cs="Times New Roman"/>
+        </w:rPr>
+        <w:t xml:space="preserve">management, customer </w:t>
+      </w:r>
+      <w:r>
+        <w:rPr>
+          <w:rFonts w:cs="Times New Roman"/>
+        </w:rPr>
+        <w:t>satisfaction.</w:t>
+      </w:r>
+    </w:p>
+    <w:p>
+      <w:pPr>
+        <w:tabs>
+          <w:tab w:val="right" w:pos="9026"/>
+        </w:tabs>
+        <w:spacing w:after="0" w:line="276" w:lineRule="auto"/>
+        <w:rPr>
+          <w:rFonts w:cs="Times New Roman"/>
+        </w:rPr>
+      </w:pPr>
+      <w:r>
+        <w:rPr>
+          <w:rFonts w:cs="Times New Roman"/>
+        </w:rPr>
+        <w:t xml:space="preserve">Produce Department – </w:t>
       </w:r>
       <w:r>
         <w:rPr>
@@ -1269,24 +2000,68 @@
           <w:i/>
           <w:iCs/>
         </w:rPr>
-        <w:t>Server</w:t>
-      </w:r>
-      <w:r>
-        <w:rPr>
-          <w:rFonts w:cs="Times New Roman"/>
-          <w:i/>
-          <w:iCs/>
-        </w:rPr>
-        <w:t xml:space="preserve"> working in a diverse multilingual environment.</w:t>
-      </w:r>
-    </w:p>
-    <w:p>
-      <w:pPr>
-        <w:spacing w:after="0" w:line="276" w:lineRule="auto"/>
-        <w:rPr>
-          <w:rFonts w:cs="Times New Roman"/>
-        </w:rPr>
-      </w:pPr>
+        <w:t>2IC Role</w:t>
+      </w:r>
+      <w:r>
+        <w:rPr>
+          <w:rFonts w:cs="Times New Roman"/>
+        </w:rPr>
+        <w:t xml:space="preserve">, </w:t>
+      </w:r>
+      <w:r>
+        <w:rPr>
+          <w:rFonts w:cs="Times New Roman"/>
+        </w:rPr>
+        <w:t>price</w:t>
+      </w:r>
+      <w:r>
+        <w:rPr>
+          <w:rFonts w:cs="Times New Roman"/>
+        </w:rPr>
+        <w:t xml:space="preserve"> plan</w:t>
+      </w:r>
+      <w:r>
+        <w:rPr>
+          <w:rFonts w:cs="Times New Roman"/>
+        </w:rPr>
+        <w:t>ning</w:t>
+      </w:r>
+      <w:r>
+        <w:rPr>
+          <w:rFonts w:cs="Times New Roman"/>
+        </w:rPr>
+        <w:t xml:space="preserve">, staff </w:t>
+      </w:r>
+      <w:r>
+        <w:rPr>
+          <w:rFonts w:cs="Times New Roman"/>
+        </w:rPr>
+        <w:t>management.</w:t>
+      </w:r>
+      <w:r>
+        <w:rPr>
+          <w:rFonts w:cs="Times New Roman"/>
+        </w:rPr>
+        <w:tab/>
+      </w:r>
+      <w:r>
+        <w:rPr>
+          <w:rFonts w:cs="Times New Roman"/>
+        </w:rPr>
+        <w:t>201</w:t>
+      </w:r>
+      <w:r>
+        <w:rPr>
+          <w:rFonts w:cs="Times New Roman"/>
+        </w:rPr>
+        <w:t>3</w:t>
+      </w:r>
+      <w:r>
+        <w:rPr>
+          <w:rFonts w:cs="Times New Roman"/>
+        </w:rPr>
+        <w:t xml:space="preserve"> - 2015</w:t>
+      </w:r>
     </w:p>
     <w:p>
       <w:pPr>
@@ -1299,81 +2074,6 @@
           <w:rFonts w:cs="Times New Roman"/>
         </w:rPr>
       </w:pPr>
-      <w:r>
-        <w:rPr>
-          <w:rFonts w:cs="Times New Roman"/>
-        </w:rPr>
-        <w:t>CamFix/Domaine, Tewantin, QLD</w:t>
-      </w:r>
-      <w:r>
-        <w:rPr>
-          <w:rFonts w:cs="Times New Roman"/>
-        </w:rPr>
-        <w:tab/>
-      </w:r>
-      <w:r>
-        <w:rPr>
-          <w:rFonts w:cs="Times New Roman"/>
-        </w:rPr>
-        <w:tab/>
-        <w:t>2017</w:t>
-      </w:r>
-    </w:p>
-    <w:p>
-      <w:pPr>
-        <w:spacing w:after="0" w:line="276" w:lineRule="auto"/>
-        <w:rPr>
-          <w:rFonts w:cs="Times New Roman"/>
-        </w:rPr>
-      </w:pPr>
-      <w:r>
-        <w:rPr>
-          <w:rFonts w:cs="Times New Roman"/>
-        </w:rPr>
-        <w:t xml:space="preserve">Various </w:t>
-      </w:r>
-      <w:r>
-        <w:rPr>
-          <w:rFonts w:cs="Times New Roman"/>
-        </w:rPr>
-        <w:t xml:space="preserve">contracted </w:t>
-      </w:r>
-      <w:r>
-        <w:rPr>
-          <w:rFonts w:cs="Times New Roman"/>
-        </w:rPr>
-        <w:t>handyman and landscaping jobs</w:t>
-      </w:r>
-      <w:r>
-        <w:rPr>
-          <w:rFonts w:cs="Times New Roman"/>
-          <w:i/>
-          <w:iCs/>
-        </w:rPr>
-        <w:t xml:space="preserve"> </w:t>
-      </w:r>
-      <w:r>
-        <w:rPr>
-          <w:rFonts w:cs="Times New Roman"/>
-        </w:rPr>
-        <w:t>–</w:t>
-      </w:r>
-      <w:r>
-        <w:rPr>
-          <w:rFonts w:cs="Times New Roman"/>
-          <w:i/>
-          <w:iCs/>
-        </w:rPr>
-        <w:t xml:space="preserve"> primarily for senior citizens</w:t>
-      </w:r>
-    </w:p>
-    <w:p>
-      <w:pPr>
-        <w:spacing w:after="0" w:line="276" w:lineRule="auto"/>
-        <w:rPr>
-          <w:rFonts w:cs="Times New Roman"/>
-        </w:rPr>
-      </w:pPr>
     </w:p>
     <w:p>
       <w:pPr>
@@ -1390,44 +2090,101 @@
         <w:rPr>
           <w:rFonts w:cs="Times New Roman"/>
         </w:rPr>
-        <w:t>Helens English School, Sumida-ku, Tokyo, Japan</w:t>
+        <w:t>Vatos Restaurant, Itaewon, Seoul, South Korea</w:t>
       </w:r>
       <w:r>
         <w:rPr>
           <w:rFonts w:cs="Times New Roman"/>
         </w:rPr>
         <w:tab/>
-      </w:r>
-      <w:r>
-        <w:rPr>
-          <w:rFonts w:cs="Times New Roman"/>
-        </w:rPr>
-        <w:tab/>
-      </w:r>
-      <w:r>
-        <w:rPr>
-          <w:rFonts w:ascii="Segoe UI" w:hAnsi="Segoe UI" w:cs="Segoe UI"/>
-          <w:sz w:val="21"/>
-          <w:szCs w:val="21"/>
-          <w:shd w:val="clear" w:color="auto" w:fill="FFFFFF"/>
-        </w:rPr>
-        <w:t>2016 - 2017</w:t>
-      </w:r>
-    </w:p>
-    <w:p>
-      <w:pPr>
-        <w:spacing w:after="0" w:line="276" w:lineRule="auto"/>
+        <w:t>2018</w:t>
+      </w:r>
+    </w:p>
+    <w:p>
+      <w:pPr>
+        <w:spacing w:after="0" w:line="276" w:lineRule="auto"/>
+        <w:rPr>
+          <w:rFonts w:cs="Times New Roman"/>
+        </w:rPr>
+      </w:pPr>
+      <w:r>
+        <w:rPr>
+          <w:rFonts w:cs="Times New Roman"/>
+        </w:rPr>
+        <w:t xml:space="preserve">Floor Staff – </w:t>
+      </w:r>
+      <w:r>
         <w:rPr>
           <w:rFonts w:cs="Times New Roman"/>
           <w:i/>
           <w:iCs/>
         </w:rPr>
-      </w:pPr>
-      <w:r>
-        <w:rPr>
-          <w:rFonts w:cs="Times New Roman"/>
-        </w:rPr>
-        <w:t xml:space="preserve">English Teacher – </w:t>
+        <w:t>Server working in a diverse multilingual environment.</w:t>
+      </w:r>
+    </w:p>
+    <w:p>
+      <w:pPr>
+        <w:spacing w:after="0" w:line="276" w:lineRule="auto"/>
+        <w:rPr>
+          <w:rFonts w:cs="Times New Roman"/>
+        </w:rPr>
+      </w:pPr>
+    </w:p>
+    <w:p>
+      <w:pPr>
+        <w:tabs>
+          <w:tab w:val="right" w:pos="9026"/>
+          <w:tab w:val="right" w:pos="10466"/>
+        </w:tabs>
+        <w:spacing w:after="0" w:line="276" w:lineRule="auto"/>
+        <w:rPr>
+          <w:rFonts w:cs="Times New Roman"/>
+        </w:rPr>
+      </w:pPr>
+      <w:r>
+        <w:rPr>
+          <w:rFonts w:cs="Times New Roman"/>
+        </w:rPr>
+        <w:t>CamFix</w:t>
+      </w:r>
+      <w:r>
+        <w:rPr>
+          <w:rFonts w:cs="Times New Roman"/>
+        </w:rPr>
+        <w:t xml:space="preserve"> &amp; </w:t>
+      </w:r>
+      <w:r>
+        <w:rPr>
+          <w:rFonts w:cs="Times New Roman"/>
+        </w:rPr>
+        <w:t>Domaine, Tewantin, QLD</w:t>
+      </w:r>
+      <w:r>
+        <w:rPr>
+          <w:rFonts w:cs="Times New Roman"/>
+        </w:rPr>
+        <w:tab/>
+        <w:t>2017</w:t>
+      </w:r>
+    </w:p>
+    <w:p>
+      <w:pPr>
+        <w:spacing w:after="0" w:line="276" w:lineRule="auto"/>
+        <w:rPr>
+          <w:rFonts w:cs="Times New Roman"/>
+        </w:rPr>
+      </w:pPr>
+      <w:r>
+        <w:rPr>
+          <w:rFonts w:cs="Times New Roman"/>
+        </w:rPr>
+        <w:t xml:space="preserve">Contract </w:t>
+      </w:r>
+      <w:r>
+        <w:rPr>
+          <w:rFonts w:cs="Times New Roman"/>
+        </w:rPr>
+        <w:t>handyman</w:t>
       </w:r>
       <w:r>
         <w:rPr>
@@ -1435,18 +2192,99 @@
           <w:i/>
           <w:iCs/>
         </w:rPr>
-        <w:t>IELTS prep, Business English</w:t>
-      </w:r>
-    </w:p>
-    <w:p>
-      <w:pPr>
-        <w:spacing w:after="0" w:line="276" w:lineRule="auto"/>
+        <w:t xml:space="preserve"> </w:t>
+      </w:r>
+      <w:r>
+        <w:rPr>
+          <w:rFonts w:cs="Times New Roman"/>
+        </w:rPr>
+        <w:t>–</w:t>
+      </w:r>
+      <w:r>
+        <w:rPr>
+          <w:rFonts w:cs="Times New Roman"/>
+        </w:rPr>
+        <w:t xml:space="preserve"> working </w:t>
+      </w:r>
+      <w:r>
         <w:rPr>
           <w:rFonts w:cs="Times New Roman"/>
           <w:i/>
           <w:iCs/>
         </w:rPr>
-      </w:pPr>
+        <w:t xml:space="preserve">for senior </w:t>
+      </w:r>
+      <w:r>
+        <w:rPr>
+          <w:rFonts w:cs="Times New Roman"/>
+          <w:i/>
+          <w:iCs/>
+        </w:rPr>
+        <w:t>citizens.</w:t>
+      </w:r>
+    </w:p>
+    <w:p>
+      <w:pPr>
+        <w:spacing w:after="0" w:line="276" w:lineRule="auto"/>
+        <w:rPr>
+          <w:rFonts w:cs="Times New Roman"/>
+        </w:rPr>
+      </w:pPr>
+    </w:p>
+    <w:p>
+      <w:pPr>
+        <w:tabs>
+          <w:tab w:val="right" w:pos="9026"/>
+          <w:tab w:val="right" w:pos="10466"/>
+        </w:tabs>
+        <w:spacing w:after="0" w:line="276" w:lineRule="auto"/>
+        <w:rPr>
+          <w:rFonts w:cs="Times New Roman"/>
+        </w:rPr>
+      </w:pPr>
+      <w:r>
+        <w:rPr>
+          <w:rFonts w:cs="Times New Roman"/>
+        </w:rPr>
+        <w:t>Helens English School, Sumida-ku, Tokyo, Japan</w:t>
+      </w:r>
+      <w:r>
+        <w:rPr>
+          <w:rFonts w:cs="Times New Roman"/>
+        </w:rPr>
+        <w:tab/>
+      </w:r>
+      <w:r>
+        <w:rPr>
+          <w:rFonts w:cs="Segoe UI"/>
+          <w:shd w:val="clear" w:color="auto" w:fill="FFFFFF"/>
+        </w:rPr>
+        <w:t>2016 - 2017</w:t>
+      </w:r>
+    </w:p>
+    <w:p>
+      <w:pPr>
+        <w:spacing w:after="0" w:line="276" w:lineRule="auto"/>
+        <w:rPr>
+          <w:rFonts w:cs="Times New Roman"/>
+          <w:i/>
+          <w:iCs/>
+        </w:rPr>
+      </w:pPr>
+      <w:r>
+        <w:rPr>
+          <w:rFonts w:cs="Times New Roman"/>
+        </w:rPr>
+        <w:t xml:space="preserve">English Teacher – </w:t>
+      </w:r>
+      <w:r>
+        <w:rPr>
+          <w:rFonts w:cs="Times New Roman"/>
+          <w:i/>
+          <w:iCs/>
+        </w:rPr>
+        <w:t>IELTS prep, Business English</w:t>
+      </w:r>
     </w:p>
     <w:p>
       <w:pPr>
@@ -1458,35 +2296,209 @@
           <w:rFonts w:cs="Times New Roman"/>
         </w:rPr>
       </w:pPr>
-      <w:r>
-        <w:rPr>
-          <w:rFonts w:cs="Times New Roman"/>
-        </w:rPr>
-        <w:t xml:space="preserve">Freelance </w:t>
-      </w:r>
-      <w:r>
-        <w:rPr>
-          <w:rFonts w:cs="Times New Roman"/>
-        </w:rPr>
-        <w:t>Video Editor</w:t>
-      </w:r>
-      <w:r>
-        <w:rPr>
-          <w:rFonts w:cs="Times New Roman"/>
-        </w:rPr>
-        <w:t xml:space="preserve"> (Premier Pro 2021, Davinci Resolve) </w:t>
-      </w:r>
-      <w:r>
-        <w:rPr>
-          <w:rFonts w:cs="Times New Roman"/>
+    </w:p>
+    <w:p>
+      <w:pPr>
+        <w:tabs>
+          <w:tab w:val="right" w:pos="10466"/>
+        </w:tabs>
+        <w:spacing w:after="0" w:line="276" w:lineRule="auto"/>
+        <w:rPr>
+          <w:rFonts w:cs="Times New Roman"/>
+        </w:rPr>
+      </w:pPr>
+    </w:p>
+    <w:p>
+      <w:pPr>
+        <w:pBdr>
+          <w:bottom w:val="single" w:sz="6" w:space="1" w:color="auto"/>
+        </w:pBdr>
+        <w:spacing w:after="0" w:line="276" w:lineRule="auto"/>
+        <w:rPr>
+          <w:rFonts w:asciiTheme="majorHAnsi" w:hAnsiTheme="majorHAnsi" w:cs="Times New Roman"/>
+          <w:b/>
+          <w:bCs/>
+          <w:i/>
+          <w:iCs/>
+          <w:sz w:val="24"/>
+          <w:szCs w:val="24"/>
+        </w:rPr>
+      </w:pPr>
+      <w:r>
+        <w:rPr>
+          <w:rFonts w:asciiTheme="majorHAnsi" w:hAnsiTheme="majorHAnsi" w:cs="Times New Roman"/>
+          <w:b/>
+          <w:bCs/>
+          <w:i/>
+          <w:iCs/>
+          <w:sz w:val="24"/>
+          <w:szCs w:val="24"/>
+        </w:rPr>
+        <w:t>Qualifications</w:t>
+      </w:r>
+    </w:p>
+    <w:p>
+      <w:pPr>
+        <w:tabs>
+          <w:tab w:val="right" w:pos="10466"/>
+        </w:tabs>
+        <w:spacing w:after="0" w:line="276" w:lineRule="auto"/>
+        <w:rPr>
+          <w:rFonts w:cs="Times New Roman"/>
+        </w:rPr>
+      </w:pPr>
+    </w:p>
+    <w:p>
+      <w:pPr>
+        <w:pStyle w:val="ListParagraph"/>
+        <w:numPr>
+          <w:ilvl w:val="0"/>
+          <w:numId w:val="1"/>
+        </w:numPr>
+        <w:tabs>
+          <w:tab w:val="right" w:pos="10466"/>
+        </w:tabs>
+        <w:spacing w:after="0" w:line="276" w:lineRule="auto"/>
+        <w:rPr>
+          <w:rStyle w:val="normaltextrun"/>
+          <w:rFonts w:cs="Times New Roman"/>
+        </w:rPr>
+      </w:pPr>
+      <w:r>
+        <w:rPr>
+          <w:rFonts w:cs="Times New Roman"/>
+        </w:rPr>
+        <w:t>Bachelor of IT</w:t>
+      </w:r>
+      <w:r>
+        <w:rPr>
+          <w:rFonts w:cs="Times New Roman"/>
+        </w:rPr>
+        <w:t xml:space="preserve"> (Software)</w:t>
+      </w:r>
+      <w:r>
+        <w:rPr>
+          <w:rFonts w:cs="Times New Roman"/>
+        </w:rPr>
+        <w:t> | RMIT university</w:t>
+      </w:r>
+      <w:r>
+        <w:rPr>
+          <w:rStyle w:val="normaltextrun"/>
+          <w:rFonts w:cs="Calibri"/>
         </w:rPr>
         <w:tab/>
-        <w:t>Various</w:t>
-      </w:r>
+        <w:t>29/02/2024</w:t>
+      </w:r>
+    </w:p>
+    <w:p>
+      <w:pPr>
+        <w:pStyle w:val="ListParagraph"/>
+        <w:numPr>
+          <w:ilvl w:val="0"/>
+          <w:numId w:val="1"/>
+        </w:numPr>
+        <w:tabs>
+          <w:tab w:val="right" w:pos="10466"/>
+        </w:tabs>
+        <w:spacing w:after="0" w:line="276" w:lineRule="auto"/>
+        <w:rPr>
+          <w:rFonts w:cs="Times New Roman"/>
+        </w:rPr>
+      </w:pPr>
+      <w:r>
+        <w:rPr>
+          <w:rFonts w:cs="Times New Roman"/>
+        </w:rPr>
+        <w:t>Agile ways of working</w:t>
+      </w:r>
+      <w:r>
+        <w:rPr>
+          <w:rFonts w:cs="Times New Roman"/>
+        </w:rPr>
+        <w:t xml:space="preserve"> | RMIT university</w:t>
+      </w:r>
+      <w:r>
+        <w:rPr>
+          <w:rFonts w:cs="Times New Roman"/>
+        </w:rPr>
+        <w:tab/>
+        <w:t>19/03/2021</w:t>
+      </w:r>
+    </w:p>
+    <w:p>
+      <w:pPr>
+        <w:pStyle w:val="ListParagraph"/>
+        <w:numPr>
+          <w:ilvl w:val="1"/>
+          <w:numId w:val="1"/>
+        </w:numPr>
+        <w:tabs>
+          <w:tab w:val="right" w:pos="10466"/>
+        </w:tabs>
+        <w:spacing w:after="0" w:line="276" w:lineRule="auto"/>
+        <w:rPr>
+          <w:rFonts w:cs="Times New Roman"/>
+        </w:rPr>
+      </w:pPr>
+      <w:hyperlink r:id="rId13" w:history="1">
+        <w:r>
+          <w:rPr>
+            <w:rStyle w:val="Hyperlink"/>
+            <w:rFonts w:cs="Times New Roman"/>
+          </w:rPr>
+          <w:t>https://www.credly.com/users/leonard-mcdonald/badges</w:t>
+        </w:r>
+      </w:hyperlink>
+    </w:p>
+    <w:p>
+      <w:pPr>
+        <w:pStyle w:val="ListParagraph"/>
+        <w:numPr>
+          <w:ilvl w:val="0"/>
+          <w:numId w:val="1"/>
+        </w:numPr>
+        <w:tabs>
+          <w:tab w:val="right" w:pos="10466"/>
+        </w:tabs>
+        <w:spacing w:after="0" w:line="276" w:lineRule="auto"/>
+        <w:rPr>
+          <w:rFonts w:cs="Times New Roman"/>
+        </w:rPr>
+      </w:pPr>
+      <w:r>
+        <w:rPr>
+          <w:rFonts w:cs="Times New Roman"/>
+        </w:rPr>
+        <w:t>TESOL | Australasian Training Academy</w:t>
+      </w:r>
+      <w:r>
+        <w:rPr>
+          <w:rFonts w:cs="Times New Roman"/>
+        </w:rPr>
+        <w:tab/>
+      </w:r>
+      <w:r>
+        <w:rPr>
+          <w:rFonts w:cs="Times New Roman"/>
+        </w:rPr>
+        <w:t>30/12/2016</w:t>
+      </w:r>
+    </w:p>
+    <w:p>
+      <w:pPr>
+        <w:tabs>
+          <w:tab w:val="right" w:pos="10466"/>
+        </w:tabs>
+        <w:spacing w:after="0" w:line="276" w:lineRule="auto"/>
+        <w:rPr>
+          <w:rFonts w:cs="Times New Roman"/>
+        </w:rPr>
+      </w:pPr>
     </w:p>
     <w:sectPr>
       <w:pgSz w:w="11906" w:h="16838"/>
-      <w:pgMar w:top="720" w:right="720" w:bottom="720" w:left="720" w:header="708" w:footer="708" w:gutter="0"/>
+      <w:pgMar w:top="1440" w:right="1440" w:bottom="1440" w:left="1440" w:header="708" w:footer="708" w:gutter="0"/>
       <w:cols w:space="708"/>
       <w:docGrid w:linePitch="360"/>
     </w:sectPr>
@@ -1494,8 +2506,596 @@
 </w:document>
 </file>
 
+<file path=word/endnotes.xml><?xml version="1.0" encoding="utf-8"?>
+<w:endnotes xmlns:wpc="http://schemas.microsoft.com/office/word/2010/wordprocessingCanvas" xmlns:cx="http://schemas.microsoft.com/office/drawing/2014/chartex" xmlns:cx1="http://schemas.microsoft.com/office/drawing/2015/9/8/chartex" xmlns:cx2="http://schemas.microsoft.com/office/drawing/2015/10/21/chartex" xmlns:cx3="http://schemas.microsoft.com/office/drawing/2016/5/9/chartex" xmlns:cx4="http://schemas.microsoft.com/office/drawing/2016/5/10/chartex" xmlns:cx5="http://schemas.microsoft.com/office/drawing/2016/5/11/chartex" xmlns:cx6="http://schemas.microsoft.com/office/drawing/2016/5/12/chartex" xmlns:cx7="http://schemas.microsoft.com/office/drawing/2016/5/13/chartex" xmlns:cx8="http://schemas.microsoft.com/office/drawing/2016/5/14/chartex" xmlns:mc="http://schemas.openxmlformats.org/markup-compatibility/2006" xmlns:aink="http://schemas.microsoft.com/office/drawing/2016/ink" xmlns:am3d="http://schemas.microsoft.com/office/drawing/2017/model3d" xmlns:o="urn:schemas-microsoft-com:office:office" xmlns:oel="http://schemas.microsoft.com/office/2019/extlst" xmlns:r="http://schemas.openxmlformats.org/officeDocument/2006/relationships" xmlns:m="http://schemas.openxmlformats.org/officeDocument/2006/math" xmlns:v="urn:schemas-microsoft-com:vml" xmlns:wp14="http://schemas.microsoft.com/office/word/2010/wordprocessingDrawing" xmlns:wp="http://schemas.openxmlformats.org/drawingml/2006/wordprocessingDrawing" xmlns:w10="urn:schemas-microsoft-com:office:word" xmlns:w="http://schemas.openxmlformats.org/wordprocessingml/2006/main" xmlns:w14="http://schemas.microsoft.com/office/word/2010/wordml" xmlns:w15="http://schemas.microsoft.com/office/word/2012/wordml" xmlns:w16cex="http://schemas.microsoft.com/office/word/2018/wordml/cex" xmlns:w16cid="http://schemas.microsoft.com/office/word/2016/wordml/cid" xmlns:w16="http://schemas.microsoft.com/office/word/2018/wordml" xmlns:w16du="http://schemas.microsoft.com/office/word/2023/wordml/word16du" xmlns:w16sdtdh="http://schemas.microsoft.com/office/word/2020/wordml/sdtdatahash" xmlns:w16se="http://schemas.microsoft.com/office/word/2015/wordml/symex" xmlns:wpg="http://schemas.microsoft.com/office/word/2010/wordprocessingGroup" xmlns:wpi="http://schemas.microsoft.com/office/word/2010/wordprocessingInk" xmlns:wne="http://schemas.microsoft.com/office/word/2006/wordml" xmlns:wps="http://schemas.microsoft.com/office/word/2010/wordprocessingShape" mc:Ignorable="w14 w15 w16se w16cid w16 w16cex w16sdtdh w16du wp14">
+  <w:endnote w:type="separator" w:id="-1">
+    <w:p>
+      <w:pPr>
+        <w:spacing w:after="0" w:line="240" w:lineRule="auto"/>
+      </w:pPr>
+      <w:r>
+        <w:separator/>
+      </w:r>
+    </w:p>
+  </w:endnote>
+  <w:endnote w:type="continuationSeparator" w:id="0">
+    <w:p>
+      <w:pPr>
+        <w:spacing w:after="0" w:line="240" w:lineRule="auto"/>
+      </w:pPr>
+      <w:r>
+        <w:continuationSeparator/>
+      </w:r>
+    </w:p>
+  </w:endnote>
+</w:endnotes>
+</file>
+
+<file path=word/footnotes.xml><?xml version="1.0" encoding="utf-8"?>
+<w:footnotes xmlns:wpc="http://schemas.microsoft.com/office/word/2010/wordprocessingCanvas" xmlns:cx="http://schemas.microsoft.com/office/drawing/2014/chartex" xmlns:cx1="http://schemas.microsoft.com/office/drawing/2015/9/8/chartex" xmlns:cx2="http://schemas.microsoft.com/office/drawing/2015/10/21/chartex" xmlns:cx3="http://schemas.microsoft.com/office/drawing/2016/5/9/chartex" xmlns:cx4="http://schemas.microsoft.com/office/drawing/2016/5/10/chartex" xmlns:cx5="http://schemas.microsoft.com/office/drawing/2016/5/11/chartex" xmlns:cx6="http://schemas.microsoft.com/office/drawing/2016/5/12/chartex" xmlns:cx7="http://schemas.microsoft.com/office/drawing/2016/5/13/chartex" xmlns:cx8="http://schemas.microsoft.com/office/drawing/2016/5/14/chartex" xmlns:mc="http://schemas.openxmlformats.org/markup-compatibility/2006" xmlns:aink="http://schemas.microsoft.com/office/drawing/2016/ink" xmlns:am3d="http://schemas.microsoft.com/office/drawing/2017/model3d" xmlns:o="urn:schemas-microsoft-com:office:office" xmlns:oel="http://schemas.microsoft.com/office/2019/extlst" xmlns:r="http://schemas.openxmlformats.org/officeDocument/2006/relationships" xmlns:m="http://schemas.openxmlformats.org/officeDocument/2006/math" xmlns:v="urn:schemas-microsoft-com:vml" xmlns:wp14="http://schemas.microsoft.com/office/word/2010/wordprocessingDrawing" xmlns:wp="http://schemas.openxmlformats.org/drawingml/2006/wordprocessingDrawing" xmlns:w10="urn:schemas-microsoft-com:office:word" xmlns:w="http://schemas.openxmlformats.org/wordprocessingml/2006/main" xmlns:w14="http://schemas.microsoft.com/office/word/2010/wordml" xmlns:w15="http://schemas.microsoft.com/office/word/2012/wordml" xmlns:w16cex="http://schemas.microsoft.com/office/word/2018/wordml/cex" xmlns:w16cid="http://schemas.microsoft.com/office/word/2016/wordml/cid" xmlns:w16="http://schemas.microsoft.com/office/word/2018/wordml" xmlns:w16du="http://schemas.microsoft.com/office/word/2023/wordml/word16du" xmlns:w16sdtdh="http://schemas.microsoft.com/office/word/2020/wordml/sdtdatahash" xmlns:w16se="http://schemas.microsoft.com/office/word/2015/wordml/symex" xmlns:wpg="http://schemas.microsoft.com/office/word/2010/wordprocessingGroup" xmlns:wpi="http://schemas.microsoft.com/office/word/2010/wordprocessingInk" xmlns:wne="http://schemas.microsoft.com/office/word/2006/wordml" xmlns:wps="http://schemas.microsoft.com/office/word/2010/wordprocessingShape" mc:Ignorable="w14 w15 w16se w16cid w16 w16cex w16sdtdh w16du wp14">
+  <w:footnote w:type="separator" w:id="-1">
+    <w:p>
+      <w:pPr>
+        <w:spacing w:after="0" w:line="240" w:lineRule="auto"/>
+      </w:pPr>
+      <w:r>
+        <w:separator/>
+      </w:r>
+    </w:p>
+  </w:footnote>
+  <w:footnote w:type="continuationSeparator" w:id="0">
+    <w:p>
+      <w:pPr>
+        <w:spacing w:after="0" w:line="240" w:lineRule="auto"/>
+      </w:pPr>
+      <w:r>
+        <w:continuationSeparator/>
+      </w:r>
+    </w:p>
+  </w:footnote>
+</w:footnotes>
+</file>
+
+<file path=word/numbering.xml><?xml version="1.0" encoding="utf-8"?>
+<w:numbering xmlns:wpc="http://schemas.microsoft.com/office/word/2010/wordprocessingCanvas" xmlns:cx="http://schemas.microsoft.com/office/drawing/2014/chartex" xmlns:cx1="http://schemas.microsoft.com/office/drawing/2015/9/8/chartex" xmlns:cx2="http://schemas.microsoft.com/office/drawing/2015/10/21/chartex" xmlns:cx3="http://schemas.microsoft.com/office/drawing/2016/5/9/chartex" xmlns:cx4="http://schemas.microsoft.com/office/drawing/2016/5/10/chartex" xmlns:cx5="http://schemas.microsoft.com/office/drawing/2016/5/11/chartex" xmlns:cx6="http://schemas.microsoft.com/office/drawing/2016/5/12/chartex" xmlns:cx7="http://schemas.microsoft.com/office/drawing/2016/5/13/chartex" xmlns:cx8="http://schemas.microsoft.com/office/drawing/2016/5/14/chartex" xmlns:mc="http://schemas.openxmlformats.org/markup-compatibility/2006" xmlns:aink="http://schemas.microsoft.com/office/drawing/2016/ink" xmlns:am3d="http://schemas.microsoft.com/office/drawing/2017/model3d" xmlns:o="urn:schemas-microsoft-com:office:office" xmlns:oel="http://schemas.microsoft.com/office/2019/extlst" xmlns:r="http://schemas.openxmlformats.org/officeDocument/2006/relationships" xmlns:m="http://schemas.openxmlformats.org/officeDocument/2006/math" xmlns:v="urn:schemas-microsoft-com:vml" xmlns:wp14="http://schemas.microsoft.com/office/word/2010/wordprocessingDrawing" xmlns:wp="http://schemas.openxmlformats.org/drawingml/2006/wordprocessingDrawing" xmlns:w10="urn:schemas-microsoft-com:office:word" xmlns:w="http://schemas.openxmlformats.org/wordprocessingml/2006/main" xmlns:w14="http://schemas.microsoft.com/office/word/2010/wordml" xmlns:w15="http://schemas.microsoft.com/office/word/2012/wordml" xmlns:w16cex="http://schemas.microsoft.com/office/word/2018/wordml/cex" xmlns:w16cid="http://schemas.microsoft.com/office/word/2016/wordml/cid" xmlns:w16="http://schemas.microsoft.com/office/word/2018/wordml" xmlns:w16du="http://schemas.microsoft.com/office/word/2023/wordml/word16du" xmlns:w16sdtdh="http://schemas.microsoft.com/office/word/2020/wordml/sdtdatahash" xmlns:w16se="http://schemas.microsoft.com/office/word/2015/wordml/symex" xmlns:wpg="http://schemas.microsoft.com/office/word/2010/wordprocessingGroup" xmlns:wpi="http://schemas.microsoft.com/office/word/2010/wordprocessingInk" xmlns:wne="http://schemas.microsoft.com/office/word/2006/wordml" xmlns:wps="http://schemas.microsoft.com/office/word/2010/wordprocessingShape" mc:Ignorable="w14 w15 w16se w16cid w16 w16cex w16sdtdh w16du wp14">
+  <w:abstractNum w:abstractNumId="0" w15:restartNumberingAfterBreak="0">
+    <w:nsid w:val="07B718E5"/>
+    <w:multiLevelType w:val="multilevel"/>
+    <w:tmpl w:val="2B7C8340"/>
+    <w:lvl w:ilvl="0">
+      <w:numFmt w:val="bullet"/>
+      <w:lvlText w:val="-"/>
+      <w:lvlJc w:val="left"/>
+      <w:pPr>
+        <w:tabs>
+          <w:tab w:val="num" w:pos="720"/>
+        </w:tabs>
+        <w:ind w:left="720" w:hanging="360"/>
+      </w:pPr>
+      <w:rPr>
+        <w:rFonts w:ascii="Calibri" w:eastAsia="Times New Roman" w:hAnsi="Calibri" w:cs="Calibri" w:hint="default"/>
+        <w:sz w:val="20"/>
+      </w:rPr>
+    </w:lvl>
+    <w:lvl w:ilvl="1">
+      <w:start w:val="1"/>
+      <w:numFmt w:val="bullet"/>
+      <w:lvlText w:val=""/>
+      <w:lvlJc w:val="left"/>
+      <w:pPr>
+        <w:tabs>
+          <w:tab w:val="num" w:pos="1440"/>
+        </w:tabs>
+        <w:ind w:left="1440" w:hanging="360"/>
+      </w:pPr>
+      <w:rPr>
+        <w:rFonts w:ascii="Symbol" w:hAnsi="Symbol" w:hint="default"/>
+        <w:sz w:val="20"/>
+      </w:rPr>
+    </w:lvl>
+    <w:lvl w:ilvl="2" w:tentative="1">
+      <w:start w:val="1"/>
+      <w:numFmt w:val="bullet"/>
+      <w:lvlText w:val=""/>
+      <w:lvlJc w:val="left"/>
+      <w:pPr>
+        <w:tabs>
+          <w:tab w:val="num" w:pos="2160"/>
+        </w:tabs>
+        <w:ind w:left="2160" w:hanging="360"/>
+      </w:pPr>
+      <w:rPr>
+        <w:rFonts w:ascii="Symbol" w:hAnsi="Symbol" w:hint="default"/>
+        <w:sz w:val="20"/>
+      </w:rPr>
+    </w:lvl>
+    <w:lvl w:ilvl="3" w:tentative="1">
+      <w:start w:val="1"/>
+      <w:numFmt w:val="bullet"/>
+      <w:lvlText w:val=""/>
+      <w:lvlJc w:val="left"/>
+      <w:pPr>
+        <w:tabs>
+          <w:tab w:val="num" w:pos="2880"/>
+        </w:tabs>
+        <w:ind w:left="2880" w:hanging="360"/>
+      </w:pPr>
+      <w:rPr>
+        <w:rFonts w:ascii="Symbol" w:hAnsi="Symbol" w:hint="default"/>
+        <w:sz w:val="20"/>
+      </w:rPr>
+    </w:lvl>
+    <w:lvl w:ilvl="4" w:tentative="1">
+      <w:start w:val="1"/>
+      <w:numFmt w:val="bullet"/>
+      <w:lvlText w:val=""/>
+      <w:lvlJc w:val="left"/>
+      <w:pPr>
+        <w:tabs>
+          <w:tab w:val="num" w:pos="3600"/>
+        </w:tabs>
+        <w:ind w:left="3600" w:hanging="360"/>
+      </w:pPr>
+      <w:rPr>
+        <w:rFonts w:ascii="Symbol" w:hAnsi="Symbol" w:hint="default"/>
+        <w:sz w:val="20"/>
+      </w:rPr>
+    </w:lvl>
+    <w:lvl w:ilvl="5" w:tentative="1">
+      <w:start w:val="1"/>
+      <w:numFmt w:val="bullet"/>
+      <w:lvlText w:val=""/>
+      <w:lvlJc w:val="left"/>
+      <w:pPr>
+        <w:tabs>
+          <w:tab w:val="num" w:pos="4320"/>
+        </w:tabs>
+        <w:ind w:left="4320" w:hanging="360"/>
+      </w:pPr>
+      <w:rPr>
+        <w:rFonts w:ascii="Symbol" w:hAnsi="Symbol" w:hint="default"/>
+        <w:sz w:val="20"/>
+      </w:rPr>
+    </w:lvl>
+    <w:lvl w:ilvl="6" w:tentative="1">
+      <w:start w:val="1"/>
+      <w:numFmt w:val="bullet"/>
+      <w:lvlText w:val=""/>
+      <w:lvlJc w:val="left"/>
+      <w:pPr>
+        <w:tabs>
+          <w:tab w:val="num" w:pos="5040"/>
+        </w:tabs>
+        <w:ind w:left="5040" w:hanging="360"/>
+      </w:pPr>
+      <w:rPr>
+        <w:rFonts w:ascii="Symbol" w:hAnsi="Symbol" w:hint="default"/>
+        <w:sz w:val="20"/>
+      </w:rPr>
+    </w:lvl>
+    <w:lvl w:ilvl="7" w:tentative="1">
+      <w:start w:val="1"/>
+      <w:numFmt w:val="bullet"/>
+      <w:lvlText w:val=""/>
+      <w:lvlJc w:val="left"/>
+      <w:pPr>
+        <w:tabs>
+          <w:tab w:val="num" w:pos="5760"/>
+        </w:tabs>
+        <w:ind w:left="5760" w:hanging="360"/>
+      </w:pPr>
+      <w:rPr>
+        <w:rFonts w:ascii="Symbol" w:hAnsi="Symbol" w:hint="default"/>
+        <w:sz w:val="20"/>
+      </w:rPr>
+    </w:lvl>
+    <w:lvl w:ilvl="8" w:tentative="1">
+      <w:start w:val="1"/>
+      <w:numFmt w:val="bullet"/>
+      <w:lvlText w:val=""/>
+      <w:lvlJc w:val="left"/>
+      <w:pPr>
+        <w:tabs>
+          <w:tab w:val="num" w:pos="6480"/>
+        </w:tabs>
+        <w:ind w:left="6480" w:hanging="360"/>
+      </w:pPr>
+      <w:rPr>
+        <w:rFonts w:ascii="Symbol" w:hAnsi="Symbol" w:hint="default"/>
+        <w:sz w:val="20"/>
+      </w:rPr>
+    </w:lvl>
+  </w:abstractNum>
+  <w:abstractNum w:abstractNumId="1" w15:restartNumberingAfterBreak="0">
+    <w:nsid w:val="4B181CEF"/>
+    <w:multiLevelType w:val="multilevel"/>
+    <w:tmpl w:val="B0B46A7A"/>
+    <w:lvl w:ilvl="0">
+      <w:numFmt w:val="bullet"/>
+      <w:lvlText w:val="-"/>
+      <w:lvlJc w:val="left"/>
+      <w:pPr>
+        <w:ind w:left="720" w:hanging="360"/>
+      </w:pPr>
+      <w:rPr>
+        <w:rFonts w:ascii="Aptos" w:eastAsiaTheme="minorEastAsia" w:hAnsi="Aptos" w:cs="Times New Roman" w:hint="default"/>
+      </w:rPr>
+    </w:lvl>
+    <w:lvl w:ilvl="1">
+      <w:start w:val="1"/>
+      <w:numFmt w:val="bullet"/>
+      <w:lvlText w:val="o"/>
+      <w:lvlJc w:val="left"/>
+      <w:pPr>
+        <w:ind w:left="1440" w:hanging="360"/>
+      </w:pPr>
+      <w:rPr>
+        <w:rFonts w:ascii="Courier New" w:hAnsi="Courier New" w:cs="Courier New" w:hint="default"/>
+      </w:rPr>
+    </w:lvl>
+    <w:lvl w:ilvl="2">
+      <w:start w:val="1"/>
+      <w:numFmt w:val="bullet"/>
+      <w:lvlText w:val=""/>
+      <w:lvlJc w:val="left"/>
+      <w:pPr>
+        <w:ind w:left="2160" w:hanging="360"/>
+      </w:pPr>
+      <w:rPr>
+        <w:rFonts w:ascii="Wingdings" w:hAnsi="Wingdings" w:hint="default"/>
+      </w:rPr>
+    </w:lvl>
+    <w:lvl w:ilvl="3">
+      <w:start w:val="1"/>
+      <w:numFmt w:val="bullet"/>
+      <w:lvlText w:val=""/>
+      <w:lvlJc w:val="left"/>
+      <w:pPr>
+        <w:ind w:left="2880" w:hanging="360"/>
+      </w:pPr>
+      <w:rPr>
+        <w:rFonts w:ascii="Symbol" w:hAnsi="Symbol" w:hint="default"/>
+      </w:rPr>
+    </w:lvl>
+    <w:lvl w:ilvl="4">
+      <w:start w:val="1"/>
+      <w:numFmt w:val="bullet"/>
+      <w:lvlText w:val="o"/>
+      <w:lvlJc w:val="left"/>
+      <w:pPr>
+        <w:ind w:left="3600" w:hanging="360"/>
+      </w:pPr>
+      <w:rPr>
+        <w:rFonts w:ascii="Courier New" w:hAnsi="Courier New" w:cs="Courier New" w:hint="default"/>
+      </w:rPr>
+    </w:lvl>
+    <w:lvl w:ilvl="5">
+      <w:start w:val="1"/>
+      <w:numFmt w:val="bullet"/>
+      <w:lvlText w:val=""/>
+      <w:lvlJc w:val="left"/>
+      <w:pPr>
+        <w:ind w:left="4320" w:hanging="360"/>
+      </w:pPr>
+      <w:rPr>
+        <w:rFonts w:ascii="Wingdings" w:hAnsi="Wingdings" w:hint="default"/>
+      </w:rPr>
+    </w:lvl>
+    <w:lvl w:ilvl="6">
+      <w:start w:val="1"/>
+      <w:numFmt w:val="bullet"/>
+      <w:lvlText w:val=""/>
+      <w:lvlJc w:val="left"/>
+      <w:pPr>
+        <w:ind w:left="5040" w:hanging="360"/>
+      </w:pPr>
+      <w:rPr>
+        <w:rFonts w:ascii="Symbol" w:hAnsi="Symbol" w:hint="default"/>
+      </w:rPr>
+    </w:lvl>
+    <w:lvl w:ilvl="7">
+      <w:start w:val="1"/>
+      <w:numFmt w:val="bullet"/>
+      <w:lvlText w:val="o"/>
+      <w:lvlJc w:val="left"/>
+      <w:pPr>
+        <w:ind w:left="5760" w:hanging="360"/>
+      </w:pPr>
+      <w:rPr>
+        <w:rFonts w:ascii="Courier New" w:hAnsi="Courier New" w:cs="Courier New" w:hint="default"/>
+      </w:rPr>
+    </w:lvl>
+    <w:lvl w:ilvl="8">
+      <w:start w:val="1"/>
+      <w:numFmt w:val="bullet"/>
+      <w:lvlText w:val=""/>
+      <w:lvlJc w:val="left"/>
+      <w:pPr>
+        <w:ind w:left="6480" w:hanging="360"/>
+      </w:pPr>
+      <w:rPr>
+        <w:rFonts w:ascii="Wingdings" w:hAnsi="Wingdings" w:hint="default"/>
+      </w:rPr>
+    </w:lvl>
+  </w:abstractNum>
+  <w:abstractNum w:abstractNumId="2" w15:restartNumberingAfterBreak="0">
+    <w:nsid w:val="5DFB3717"/>
+    <w:multiLevelType w:val="hybridMultilevel"/>
+    <w:tmpl w:val="B0B46A7A"/>
+    <w:lvl w:ilvl="0" w:tplc="7F4E5EEA">
+      <w:numFmt w:val="bullet"/>
+      <w:lvlText w:val="-"/>
+      <w:lvlJc w:val="left"/>
+      <w:pPr>
+        <w:ind w:left="720" w:hanging="360"/>
+      </w:pPr>
+      <w:rPr>
+        <w:rFonts w:ascii="Aptos" w:eastAsiaTheme="minorEastAsia" w:hAnsi="Aptos" w:cs="Times New Roman" w:hint="default"/>
+      </w:rPr>
+    </w:lvl>
+    <w:lvl w:ilvl="1" w:tplc="0C090003">
+      <w:start w:val="1"/>
+      <w:numFmt w:val="bullet"/>
+      <w:lvlText w:val="o"/>
+      <w:lvlJc w:val="left"/>
+      <w:pPr>
+        <w:ind w:left="1440" w:hanging="360"/>
+      </w:pPr>
+      <w:rPr>
+        <w:rFonts w:ascii="Courier New" w:hAnsi="Courier New" w:cs="Courier New" w:hint="default"/>
+      </w:rPr>
+    </w:lvl>
+    <w:lvl w:ilvl="2" w:tplc="0C090005" w:tentative="1">
+      <w:start w:val="1"/>
+      <w:numFmt w:val="bullet"/>
+      <w:lvlText w:val=""/>
+      <w:lvlJc w:val="left"/>
+      <w:pPr>
+        <w:ind w:left="2160" w:hanging="360"/>
+      </w:pPr>
+      <w:rPr>
+        <w:rFonts w:ascii="Wingdings" w:hAnsi="Wingdings" w:hint="default"/>
+      </w:rPr>
+    </w:lvl>
+    <w:lvl w:ilvl="3" w:tplc="0C090001" w:tentative="1">
+      <w:start w:val="1"/>
+      <w:numFmt w:val="bullet"/>
+      <w:lvlText w:val=""/>
+      <w:lvlJc w:val="left"/>
+      <w:pPr>
+        <w:ind w:left="2880" w:hanging="360"/>
+      </w:pPr>
+      <w:rPr>
+        <w:rFonts w:ascii="Symbol" w:hAnsi="Symbol" w:hint="default"/>
+      </w:rPr>
+    </w:lvl>
+    <w:lvl w:ilvl="4" w:tplc="0C090003" w:tentative="1">
+      <w:start w:val="1"/>
+      <w:numFmt w:val="bullet"/>
+      <w:lvlText w:val="o"/>
+      <w:lvlJc w:val="left"/>
+      <w:pPr>
+        <w:ind w:left="3600" w:hanging="360"/>
+      </w:pPr>
+      <w:rPr>
+        <w:rFonts w:ascii="Courier New" w:hAnsi="Courier New" w:cs="Courier New" w:hint="default"/>
+      </w:rPr>
+    </w:lvl>
+    <w:lvl w:ilvl="5" w:tplc="0C090005" w:tentative="1">
+      <w:start w:val="1"/>
+      <w:numFmt w:val="bullet"/>
+      <w:lvlText w:val=""/>
+      <w:lvlJc w:val="left"/>
+      <w:pPr>
+        <w:ind w:left="4320" w:hanging="360"/>
+      </w:pPr>
+      <w:rPr>
+        <w:rFonts w:ascii="Wingdings" w:hAnsi="Wingdings" w:hint="default"/>
+      </w:rPr>
+    </w:lvl>
+    <w:lvl w:ilvl="6" w:tplc="0C090001" w:tentative="1">
+      <w:start w:val="1"/>
+      <w:numFmt w:val="bullet"/>
+      <w:lvlText w:val=""/>
+      <w:lvlJc w:val="left"/>
+      <w:pPr>
+        <w:ind w:left="5040" w:hanging="360"/>
+      </w:pPr>
+      <w:rPr>
+        <w:rFonts w:ascii="Symbol" w:hAnsi="Symbol" w:hint="default"/>
+      </w:rPr>
+    </w:lvl>
+    <w:lvl w:ilvl="7" w:tplc="0C090003" w:tentative="1">
+      <w:start w:val="1"/>
+      <w:numFmt w:val="bullet"/>
+      <w:lvlText w:val="o"/>
+      <w:lvlJc w:val="left"/>
+      <w:pPr>
+        <w:ind w:left="5760" w:hanging="360"/>
+      </w:pPr>
+      <w:rPr>
+        <w:rFonts w:ascii="Courier New" w:hAnsi="Courier New" w:cs="Courier New" w:hint="default"/>
+      </w:rPr>
+    </w:lvl>
+    <w:lvl w:ilvl="8" w:tplc="0C090005" w:tentative="1">
+      <w:start w:val="1"/>
+      <w:numFmt w:val="bullet"/>
+      <w:lvlText w:val=""/>
+      <w:lvlJc w:val="left"/>
+      <w:pPr>
+        <w:ind w:left="6480" w:hanging="360"/>
+      </w:pPr>
+      <w:rPr>
+        <w:rFonts w:ascii="Wingdings" w:hAnsi="Wingdings" w:hint="default"/>
+      </w:rPr>
+    </w:lvl>
+  </w:abstractNum>
+  <w:abstractNum w:abstractNumId="3" w15:restartNumberingAfterBreak="0">
+    <w:nsid w:val="6DF10461"/>
+    <w:multiLevelType w:val="multilevel"/>
+    <w:tmpl w:val="6EAE95DE"/>
+    <w:lvl w:ilvl="0">
+      <w:start w:val="1"/>
+      <w:numFmt w:val="bullet"/>
+      <w:lvlText w:val=""/>
+      <w:lvlJc w:val="left"/>
+      <w:pPr>
+        <w:tabs>
+          <w:tab w:val="num" w:pos="720"/>
+        </w:tabs>
+        <w:ind w:left="720" w:hanging="360"/>
+      </w:pPr>
+      <w:rPr>
+        <w:rFonts w:ascii="Symbol" w:hAnsi="Symbol" w:hint="default"/>
+        <w:sz w:val="20"/>
+      </w:rPr>
+    </w:lvl>
+    <w:lvl w:ilvl="1">
+      <w:start w:val="1"/>
+      <w:numFmt w:val="bullet"/>
+      <w:lvlText w:val=""/>
+      <w:lvlJc w:val="left"/>
+      <w:pPr>
+        <w:tabs>
+          <w:tab w:val="num" w:pos="1440"/>
+        </w:tabs>
+        <w:ind w:left="1440" w:hanging="360"/>
+      </w:pPr>
+      <w:rPr>
+        <w:rFonts w:ascii="Symbol" w:hAnsi="Symbol" w:hint="default"/>
+        <w:sz w:val="20"/>
+      </w:rPr>
+    </w:lvl>
+    <w:lvl w:ilvl="2" w:tentative="1">
+      <w:start w:val="1"/>
+      <w:numFmt w:val="bullet"/>
+      <w:lvlText w:val=""/>
+      <w:lvlJc w:val="left"/>
+      <w:pPr>
+        <w:tabs>
+          <w:tab w:val="num" w:pos="2160"/>
+        </w:tabs>
+        <w:ind w:left="2160" w:hanging="360"/>
+      </w:pPr>
+      <w:rPr>
+        <w:rFonts w:ascii="Symbol" w:hAnsi="Symbol" w:hint="default"/>
+        <w:sz w:val="20"/>
+      </w:rPr>
+    </w:lvl>
+    <w:lvl w:ilvl="3" w:tentative="1">
+      <w:start w:val="1"/>
+      <w:numFmt w:val="bullet"/>
+      <w:lvlText w:val=""/>
+      <w:lvlJc w:val="left"/>
+      <w:pPr>
+        <w:tabs>
+          <w:tab w:val="num" w:pos="2880"/>
+        </w:tabs>
+        <w:ind w:left="2880" w:hanging="360"/>
+      </w:pPr>
+      <w:rPr>
+        <w:rFonts w:ascii="Symbol" w:hAnsi="Symbol" w:hint="default"/>
+        <w:sz w:val="20"/>
+      </w:rPr>
+    </w:lvl>
+    <w:lvl w:ilvl="4" w:tentative="1">
+      <w:start w:val="1"/>
+      <w:numFmt w:val="bullet"/>
+      <w:lvlText w:val=""/>
+      <w:lvlJc w:val="left"/>
+      <w:pPr>
+        <w:tabs>
+          <w:tab w:val="num" w:pos="3600"/>
+        </w:tabs>
+        <w:ind w:left="3600" w:hanging="360"/>
+      </w:pPr>
+      <w:rPr>
+        <w:rFonts w:ascii="Symbol" w:hAnsi="Symbol" w:hint="default"/>
+        <w:sz w:val="20"/>
+      </w:rPr>
+    </w:lvl>
+    <w:lvl w:ilvl="5" w:tentative="1">
+      <w:start w:val="1"/>
+      <w:numFmt w:val="bullet"/>
+      <w:lvlText w:val=""/>
+      <w:lvlJc w:val="left"/>
+      <w:pPr>
+        <w:tabs>
+          <w:tab w:val="num" w:pos="4320"/>
+        </w:tabs>
+        <w:ind w:left="4320" w:hanging="360"/>
+      </w:pPr>
+      <w:rPr>
+        <w:rFonts w:ascii="Symbol" w:hAnsi="Symbol" w:hint="default"/>
+        <w:sz w:val="20"/>
+      </w:rPr>
+    </w:lvl>
+    <w:lvl w:ilvl="6" w:tentative="1">
+      <w:start w:val="1"/>
+      <w:numFmt w:val="bullet"/>
+      <w:lvlText w:val=""/>
+      <w:lvlJc w:val="left"/>
+      <w:pPr>
+        <w:tabs>
+          <w:tab w:val="num" w:pos="5040"/>
+        </w:tabs>
+        <w:ind w:left="5040" w:hanging="360"/>
+      </w:pPr>
+      <w:rPr>
+        <w:rFonts w:ascii="Symbol" w:hAnsi="Symbol" w:hint="default"/>
+        <w:sz w:val="20"/>
+      </w:rPr>
+    </w:lvl>
+    <w:lvl w:ilvl="7" w:tentative="1">
+      <w:start w:val="1"/>
+      <w:numFmt w:val="bullet"/>
+      <w:lvlText w:val=""/>
+      <w:lvlJc w:val="left"/>
+      <w:pPr>
+        <w:tabs>
+          <w:tab w:val="num" w:pos="5760"/>
+        </w:tabs>
+        <w:ind w:left="5760" w:hanging="360"/>
+      </w:pPr>
+      <w:rPr>
+        <w:rFonts w:ascii="Symbol" w:hAnsi="Symbol" w:hint="default"/>
+        <w:sz w:val="20"/>
+      </w:rPr>
+    </w:lvl>
+    <w:lvl w:ilvl="8" w:tentative="1">
+      <w:start w:val="1"/>
+      <w:numFmt w:val="bullet"/>
+      <w:lvlText w:val=""/>
+      <w:lvlJc w:val="left"/>
+      <w:pPr>
+        <w:tabs>
+          <w:tab w:val="num" w:pos="6480"/>
+        </w:tabs>
+        <w:ind w:left="6480" w:hanging="360"/>
+      </w:pPr>
+      <w:rPr>
+        <w:rFonts w:ascii="Symbol" w:hAnsi="Symbol" w:hint="default"/>
+        <w:sz w:val="20"/>
+      </w:rPr>
+    </w:lvl>
+  </w:abstractNum>
+  <w:num w:numId="1" w16cid:durableId="1405447263">
+    <w:abstractNumId w:val="2"/>
+  </w:num>
+  <w:num w:numId="2" w16cid:durableId="1259411537">
+    <w:abstractNumId w:val="1"/>
+  </w:num>
+  <w:num w:numId="3" w16cid:durableId="1775594441">
+    <w:abstractNumId w:val="3"/>
+  </w:num>
+  <w:num w:numId="4" w16cid:durableId="736627862">
+    <w:abstractNumId w:val="0"/>
+  </w:num>
+</w:numbering>
+</file>
+
 <file path=word/styles.xml><?xml version="1.0" encoding="utf-8"?>
-<w:styles xmlns:mc="http://schemas.openxmlformats.org/markup-compatibility/2006" xmlns:r="http://schemas.openxmlformats.org/officeDocument/2006/relationships" xmlns:w="http://schemas.openxmlformats.org/wordprocessingml/2006/main" xmlns:w14="http://schemas.microsoft.com/office/word/2010/wordml" xmlns:w15="http://schemas.microsoft.com/office/word/2012/wordml" xmlns:w16cex="http://schemas.microsoft.com/office/word/2018/wordml/cex" xmlns:w16cid="http://schemas.microsoft.com/office/word/2016/wordml/cid" xmlns:w16="http://schemas.microsoft.com/office/word/2018/wordml" xmlns:w16sdtdh="http://schemas.microsoft.com/office/word/2020/wordml/sdtdatahash" xmlns:w16se="http://schemas.microsoft.com/office/word/2015/wordml/symex" mc:Ignorable="w14 w15 w16se w16cid w16 w16cex w16sdtdh">
+<w:styles xmlns:mc="http://schemas.openxmlformats.org/markup-compatibility/2006" xmlns:r="http://schemas.openxmlformats.org/officeDocument/2006/relationships" xmlns:w="http://schemas.openxmlformats.org/wordprocessingml/2006/main" xmlns:w14="http://schemas.microsoft.com/office/word/2010/wordml" xmlns:w15="http://schemas.microsoft.com/office/word/2012/wordml" xmlns:w16cex="http://schemas.microsoft.com/office/word/2018/wordml/cex" xmlns:w16cid="http://schemas.microsoft.com/office/word/2016/wordml/cid" xmlns:w16="http://schemas.microsoft.com/office/word/2018/wordml" xmlns:w16du="http://schemas.microsoft.com/office/word/2023/wordml/word16du" xmlns:w16sdtdh="http://schemas.microsoft.com/office/word/2020/wordml/sdtdatahash" xmlns:w16se="http://schemas.microsoft.com/office/word/2015/wordml/symex" mc:Ignorable="w14 w15 w16se w16cid w16 w16cex w16sdtdh w16du">
   <w:docDefaults>
     <w:rPrDefault>
       <w:rPr>
@@ -1894,7 +3494,7 @@
   <w:style w:type="paragraph" w:default="1" w:styleId="Normal">
     <w:name w:val="Normal"/>
     <w:qFormat/>
-    <w:rsid w:val="004A16B8"/>
+    <w:rsid w:val="001D6CA1"/>
     <w:pPr>
       <w:spacing w:line="256" w:lineRule="auto"/>
     </w:pPr>
@@ -2454,6 +4054,84 @@
       <w:u w:val="single"/>
     </w:rPr>
   </w:style>
+  <w:style w:type="paragraph" w:customStyle="1" w:styleId="paragraph">
+    <w:name w:val="paragraph"/>
+    <w:basedOn w:val="Normal"/>
+    <w:rsid w:val="002F4895"/>
+    <w:pPr>
+      <w:spacing w:before="100" w:beforeAutospacing="1" w:after="100" w:afterAutospacing="1" w:line="240" w:lineRule="auto"/>
+    </w:pPr>
+    <w:rPr>
+      <w:rFonts w:ascii="Times New Roman" w:eastAsia="Times New Roman" w:hAnsi="Times New Roman" w:cs="Times New Roman"/>
+      <w:kern w:val="0"/>
+      <w:sz w:val="24"/>
+      <w:szCs w:val="24"/>
+      <w:lang w:val="en-NZ" w:eastAsia="ja-JP"/>
+      <w14:ligatures w14:val="none"/>
+    </w:rPr>
+  </w:style>
+  <w:style w:type="character" w:customStyle="1" w:styleId="normaltextrun">
+    <w:name w:val="normaltextrun"/>
+    <w:basedOn w:val="DefaultParagraphFont"/>
+    <w:rsid w:val="002F4895"/>
+  </w:style>
+  <w:style w:type="character" w:customStyle="1" w:styleId="eop">
+    <w:name w:val="eop"/>
+    <w:basedOn w:val="DefaultParagraphFont"/>
+    <w:rsid w:val="002F4895"/>
+  </w:style>
+  <w:style w:type="paragraph" w:styleId="Header">
+    <w:name w:val="header"/>
+    <w:basedOn w:val="Normal"/>
+    <w:link w:val="HeaderChar"/>
+    <w:uiPriority w:val="99"/>
+    <w:unhideWhenUsed/>
+    <w:rsid w:val="00DE2294"/>
+    <w:pPr>
+      <w:tabs>
+        <w:tab w:val="center" w:pos="4513"/>
+        <w:tab w:val="right" w:pos="9026"/>
+      </w:tabs>
+      <w:spacing w:after="0" w:line="240" w:lineRule="auto"/>
+    </w:pPr>
+  </w:style>
+  <w:style w:type="character" w:customStyle="1" w:styleId="HeaderChar">
+    <w:name w:val="Header Char"/>
+    <w:basedOn w:val="DefaultParagraphFont"/>
+    <w:link w:val="Header"/>
+    <w:uiPriority w:val="99"/>
+    <w:rsid w:val="00DE2294"/>
+    <w:rPr>
+      <w:rFonts w:eastAsiaTheme="minorEastAsia"/>
+      <w:lang w:eastAsia="ko-KR"/>
+    </w:rPr>
+  </w:style>
+  <w:style w:type="paragraph" w:styleId="Footer">
+    <w:name w:val="footer"/>
+    <w:basedOn w:val="Normal"/>
+    <w:link w:val="FooterChar"/>
+    <w:uiPriority w:val="99"/>
+    <w:unhideWhenUsed/>
+    <w:rsid w:val="00DE2294"/>
+    <w:pPr>
+      <w:tabs>
+        <w:tab w:val="center" w:pos="4513"/>
+        <w:tab w:val="right" w:pos="9026"/>
+      </w:tabs>
+      <w:spacing w:after="0" w:line="240" w:lineRule="auto"/>
+    </w:pPr>
+  </w:style>
+  <w:style w:type="character" w:customStyle="1" w:styleId="FooterChar">
+    <w:name w:val="Footer Char"/>
+    <w:basedOn w:val="DefaultParagraphFont"/>
+    <w:link w:val="Footer"/>
+    <w:uiPriority w:val="99"/>
+    <w:rsid w:val="00DE2294"/>
+    <w:rPr>
+      <w:rFonts w:eastAsiaTheme="minorEastAsia"/>
+      <w:lang w:eastAsia="ko-KR"/>
+    </w:rPr>
+  </w:style>
 </w:styles>
 </file>
 

</xml_diff>